<commit_message>
edit some parts related to edit node
</commit_message>
<xml_diff>
--- a/doc/project_guide.docx
+++ b/doc/project_guide.docx
@@ -61,37 +61,7 @@
           <w:rtl/>
           <w:lang w:bidi="fa-IR"/>
         </w:rPr>
-        <w:t xml:space="preserve">  را در مرورگر خود بازکنید. این صفحه بعد از چند ثانیه بصورت خودکار به صفحه لاگین هدا</w:t>
-      </w:r>
-      <w:r>
-        <w:rPr>
-          <w:rFonts w:cstheme="minorHAnsi"/>
-          <w:sz w:val="28"/>
-          <w:szCs w:val="28"/>
-          <w:rtl/>
-          <w:lang w:bidi="fa-IR"/>
-        </w:rPr>
-        <w:t xml:space="preserve">یت </w:t>
-      </w:r>
-      <w:r>
-        <w:rPr>
-          <w:rFonts w:cstheme="minorHAnsi"/>
-          <w:sz w:val="28"/>
-          <w:szCs w:val="28"/>
-          <w:rtl/>
-          <w:lang w:bidi="fa-IR"/>
-        </w:rPr>
-        <w:t>میشود</w:t>
-      </w:r>
-      <w:r>
-        <w:rPr>
-          <w:rFonts w:cstheme="minorHAnsi"/>
-          <w:sz w:val="28"/>
-          <w:szCs w:val="28"/>
-          <w:rtl/>
-          <w:lang w:bidi="fa-IR"/>
-        </w:rPr>
-        <w:t xml:space="preserve"> . در صفحه ی لاگین با وارد کردن نام کاربری و پسورد، هر دو بصورت </w:t>
+        <w:t xml:space="preserve">  را در مرورگر خود بازکنید. این صفحه بعد از چند ثانیه بصورت خودکار به صفحه لاگین هدایت میشود . در صفحه ی لاگین با وارد کردن نام کاربری و پسورد، هر دو بصورت </w:t>
       </w:r>
       <w:r>
         <w:rPr>
@@ -1835,19 +1805,7 @@
           <w:lang w:bidi="fa-IR"/>
         </w:rPr>
         <w:lastRenderedPageBreak/>
-        <w:t>در حالت خطا</w:t>
-      </w:r>
-      <w:r>
-        <w:rPr>
-          <w:rFonts w:ascii="Calibri" w:hAnsi="Calibri" w:cstheme="minorHAnsi"/>
-          <w:color w:val="000000" w:themeColor="text1"/>
-          <w:sz w:val="28"/>
-          <w:szCs w:val="28"/>
-          <w:shd w:val="clear" w:color="auto" w:fill="FFFFFF"/>
-          <w:rtl/>
-          <w:lang w:bidi="fa-IR"/>
-        </w:rPr>
-        <w:t xml:space="preserve"> :</w:t>
+        <w:t>در حالت خطا :</w:t>
       </w:r>
     </w:p>
     <w:p>
@@ -2551,19 +2509,19 @@
           <w:rtl/>
           <w:lang w:bidi="fa-IR"/>
         </w:rPr>
-        <w:t xml:space="preserve">  را  حذف کنیم . این سطر باید با یک نوتیف موفقیت آمیز حذف شود. ( البته یه مقدار طول میکشه نوتیفش بیاد!! )</w:t>
-      </w:r>
-      <w:r>
-        <w:rPr>
-          <w:rFonts w:ascii="Calibri" w:hAnsi="Calibri"/>
-          <w:color w:val="000000" w:themeColor="text1"/>
-          <w:sz w:val="28"/>
-          <w:szCs w:val="28"/>
-          <w:shd w:val="clear" w:color="auto" w:fill="FFFFFF"/>
-          <w:rtl/>
-          <w:lang w:bidi="fa-IR"/>
-        </w:rPr>
-        <w:t xml:space="preserve"> </w:t>
+        <w:t xml:space="preserve">  را  حذف کنیم . این سطر باید ب</w:t>
+      </w:r>
+      <w:r>
+        <w:rPr>
+          <w:rFonts w:ascii="Calibri" w:hAnsi="Calibri"/>
+          <w:color w:val="000000" w:themeColor="text1"/>
+          <w:sz w:val="28"/>
+          <w:szCs w:val="28"/>
+          <w:shd w:val="clear" w:color="auto" w:fill="FFFFFF"/>
+          <w:rtl/>
+          <w:lang w:bidi="fa-IR"/>
+        </w:rPr>
+        <w:t>ا یک نوتیف موفقیت آمیز حذف شود.</w:t>
       </w:r>
     </w:p>
     <w:p>
@@ -2840,6 +2798,17 @@
           <w:rtl/>
           <w:lang w:bidi="fa-IR"/>
         </w:rPr>
+        <w:t xml:space="preserve"> میخواهیم سطر سوم  مربوط</w:t>
+      </w:r>
+      <w:r>
+        <w:rPr>
+          <w:rFonts w:ascii="Calibri" w:hAnsi="Calibri"/>
+          <w:color w:val="000000" w:themeColor="text1"/>
+          <w:sz w:val="28"/>
+          <w:szCs w:val="28"/>
+          <w:shd w:val="clear" w:color="auto" w:fill="FFFFFF"/>
+          <w:lang w:bidi="fa-IR"/>
+        </w:rPr>
         <w:t xml:space="preserve"> </w:t>
       </w:r>
       <w:r>
@@ -2852,41 +2821,6 @@
           <w:rtl/>
           <w:lang w:bidi="fa-IR"/>
         </w:rPr>
-        <w:t>میخواهیم سطر سوم</w:t>
-      </w:r>
-      <w:r>
-        <w:rPr>
-          <w:rFonts w:ascii="Calibri" w:hAnsi="Calibri"/>
-          <w:color w:val="000000" w:themeColor="text1"/>
-          <w:sz w:val="28"/>
-          <w:szCs w:val="28"/>
-          <w:shd w:val="clear" w:color="auto" w:fill="FFFFFF"/>
-          <w:rtl/>
-          <w:lang w:bidi="fa-IR"/>
-        </w:rPr>
-        <w:t xml:space="preserve">  مربوط</w:t>
-      </w:r>
-      <w:r>
-        <w:rPr>
-          <w:rFonts w:ascii="Calibri" w:hAnsi="Calibri"/>
-          <w:color w:val="000000" w:themeColor="text1"/>
-          <w:sz w:val="28"/>
-          <w:szCs w:val="28"/>
-          <w:shd w:val="clear" w:color="auto" w:fill="FFFFFF"/>
-          <w:lang w:bidi="fa-IR"/>
-        </w:rPr>
-        <w:t xml:space="preserve"> </w:t>
-      </w:r>
-      <w:r>
-        <w:rPr>
-          <w:rFonts w:ascii="Calibri" w:hAnsi="Calibri"/>
-          <w:color w:val="000000" w:themeColor="text1"/>
-          <w:sz w:val="28"/>
-          <w:szCs w:val="28"/>
-          <w:shd w:val="clear" w:color="auto" w:fill="FFFFFF"/>
-          <w:rtl/>
-          <w:lang w:bidi="fa-IR"/>
-        </w:rPr>
         <w:t xml:space="preserve"> به  نودهای </w:t>
       </w:r>
       <w:r>
@@ -2923,19 +2857,7 @@
           <w:rtl/>
           <w:lang w:bidi="fa-IR"/>
         </w:rPr>
-        <w:t xml:space="preserve">  را  حذف کنیم . این سطر </w:t>
-      </w:r>
-      <w:r>
-        <w:rPr>
-          <w:rFonts w:ascii="Calibri" w:hAnsi="Calibri"/>
-          <w:color w:val="000000" w:themeColor="text1"/>
-          <w:sz w:val="28"/>
-          <w:szCs w:val="28"/>
-          <w:shd w:val="clear" w:color="auto" w:fill="FFFFFF"/>
-          <w:rtl/>
-          <w:lang w:bidi="fa-IR"/>
-        </w:rPr>
-        <w:t xml:space="preserve">حذف نشده  </w:t>
+        <w:t xml:space="preserve">  را  حذف کنیم . این سطر حذف نشده  </w:t>
       </w:r>
       <w:r>
         <w:rPr>
@@ -2959,32 +2881,10 @@
           <w:rtl/>
           <w:lang w:bidi="fa-IR"/>
         </w:rPr>
-        <w:t xml:space="preserve">یک نوتیف خطا نمایش داده میشود </w:t>
-      </w:r>
-      <w:r>
-        <w:rPr>
-          <w:rFonts w:ascii="Calibri" w:hAnsi="Calibri"/>
-          <w:color w:val="000000" w:themeColor="text1"/>
-          <w:sz w:val="28"/>
-          <w:szCs w:val="28"/>
-          <w:shd w:val="clear" w:color="auto" w:fill="FFFFFF"/>
-          <w:rtl/>
-          <w:lang w:bidi="fa-IR"/>
-        </w:rPr>
-        <w:t>. ( البته یه مقدار طول میکشه نوتیفش بیاد!! )</w:t>
-      </w:r>
-      <w:r>
-        <w:rPr>
-          <w:rFonts w:ascii="Calibri" w:hAnsi="Calibri"/>
-          <w:color w:val="000000" w:themeColor="text1"/>
-          <w:sz w:val="28"/>
-          <w:szCs w:val="28"/>
-          <w:shd w:val="clear" w:color="auto" w:fill="FFFFFF"/>
-          <w:rtl/>
-          <w:lang w:bidi="fa-IR"/>
-        </w:rPr>
-        <w:t xml:space="preserve"> </w:t>
-      </w:r>
+        <w:t xml:space="preserve">یک نوتیف خطا نمایش داده میشود . </w:t>
+      </w:r>
+      <w:bookmarkStart w:id="0" w:name="_GoBack"/>
+      <w:bookmarkEnd w:id="0"/>
     </w:p>
     <w:p>
       <w:pPr>
@@ -3151,9 +3051,50 @@
           <w:lang w:bidi="fa-IR"/>
         </w:rPr>
         <w:lastRenderedPageBreak/>
-        <w:t xml:space="preserve">آیکون </w:t>
-      </w:r>
-      <w:r>
+        <w:t>آیکون مداد :</w:t>
+      </w:r>
+    </w:p>
+    <w:p>
+      <w:pPr>
+        <w:bidi/>
+        <w:jc w:val="both"/>
+        <w:rPr>
+          <w:color w:val="000000" w:themeColor="text1"/>
+          <w:sz w:val="28"/>
+          <w:szCs w:val="28"/>
+          <w:rtl/>
+          <w:lang w:bidi="fa-IR"/>
+        </w:rPr>
+      </w:pPr>
+      <w:r>
+        <w:rPr>
+          <w:color w:val="000000" w:themeColor="text1"/>
+          <w:sz w:val="28"/>
+          <w:szCs w:val="28"/>
+          <w:rtl/>
+          <w:lang w:bidi="fa-IR"/>
+        </w:rPr>
+        <w:t>با کلیک روی المان مداد دو المان تیک و ضربدر در هر سطر ظاهر میشود  و ورودی های متناظر قابلیت ادیت کردن پیدا میکند .</w:t>
+      </w:r>
+    </w:p>
+    <w:p>
+      <w:pPr>
+        <w:bidi/>
+        <w:jc w:val="both"/>
+        <w:rPr>
+          <w:rFonts w:ascii="Calibri" w:hAnsi="Calibri"/>
+          <w:color w:val="000000" w:themeColor="text1"/>
+          <w:sz w:val="32"/>
+          <w:szCs w:val="32"/>
+          <w:rtl/>
+          <w:lang w:bidi="fa-IR"/>
+        </w:rPr>
+      </w:pPr>
+    </w:p>
+    <w:p>
+      <w:pPr>
+        <w:bidi/>
+        <w:jc w:val="both"/>
         <w:rPr>
           <w:rFonts w:ascii="Calibri" w:hAnsi="Calibri"/>
           <w:color w:val="FF0000"/>
@@ -3162,8 +3103,7 @@
           <w:rtl/>
           <w:lang w:bidi="fa-IR"/>
         </w:rPr>
-        <w:t xml:space="preserve">مداد </w:t>
-      </w:r>
+      </w:pPr>
       <w:r>
         <w:rPr>
           <w:rFonts w:ascii="Calibri" w:hAnsi="Calibri"/>
@@ -3173,209 +3113,107 @@
           <w:rtl/>
           <w:lang w:bidi="fa-IR"/>
         </w:rPr>
-        <w:t>:</w:t>
-      </w:r>
-    </w:p>
-    <w:p>
-      <w:pPr>
-        <w:bidi/>
-        <w:jc w:val="both"/>
-        <w:rPr>
-          <w:color w:val="000000" w:themeColor="text1"/>
-          <w:sz w:val="28"/>
-          <w:szCs w:val="28"/>
-          <w:rtl/>
-          <w:lang w:bidi="fa-IR"/>
-        </w:rPr>
-      </w:pPr>
-      <w:r>
-        <w:rPr>
-          <w:color w:val="000000" w:themeColor="text1"/>
-          <w:sz w:val="28"/>
-          <w:szCs w:val="28"/>
-          <w:rtl/>
-          <w:lang w:bidi="fa-IR"/>
-        </w:rPr>
-        <w:t xml:space="preserve">با کلیک روی المان مداد </w:t>
-      </w:r>
-      <w:r>
-        <w:rPr>
-          <w:color w:val="000000" w:themeColor="text1"/>
-          <w:sz w:val="28"/>
-          <w:szCs w:val="28"/>
-          <w:rtl/>
-          <w:lang w:bidi="fa-IR"/>
-        </w:rPr>
-        <w:t xml:space="preserve">دو المان تیک و ضربدر در هر سطر ظاهر میشود </w:t>
-      </w:r>
-      <w:r>
-        <w:rPr>
-          <w:color w:val="000000" w:themeColor="text1"/>
-          <w:sz w:val="28"/>
-          <w:szCs w:val="28"/>
-          <w:rtl/>
-          <w:lang w:bidi="fa-IR"/>
-        </w:rPr>
-        <w:t xml:space="preserve"> و </w:t>
-      </w:r>
-      <w:r>
-        <w:rPr>
-          <w:color w:val="000000" w:themeColor="text1"/>
-          <w:sz w:val="28"/>
-          <w:szCs w:val="28"/>
-          <w:rtl/>
-          <w:lang w:bidi="fa-IR"/>
-        </w:rPr>
-        <w:t>ورودی های متناظ</w:t>
-      </w:r>
-      <w:r>
-        <w:rPr>
-          <w:color w:val="000000" w:themeColor="text1"/>
-          <w:sz w:val="28"/>
-          <w:szCs w:val="28"/>
-          <w:rtl/>
-          <w:lang w:bidi="fa-IR"/>
-        </w:rPr>
-        <w:t>ر قابلیت ادیت کردن پیدا میکند .</w:t>
-      </w:r>
-    </w:p>
-    <w:p>
-      <w:pPr>
-        <w:bidi/>
-        <w:jc w:val="both"/>
-        <w:rPr>
-          <w:rFonts w:ascii="Calibri" w:hAnsi="Calibri"/>
+        <w:t>آیکون تیک :</w:t>
+      </w:r>
+    </w:p>
+    <w:p>
+      <w:pPr>
+        <w:bidi/>
+        <w:jc w:val="both"/>
+        <w:rPr>
+          <w:color w:val="000000" w:themeColor="text1"/>
+          <w:sz w:val="28"/>
+          <w:szCs w:val="28"/>
+          <w:rtl/>
+          <w:lang w:bidi="fa-IR"/>
+        </w:rPr>
+      </w:pPr>
+      <w:r>
+        <w:rPr>
           <w:color w:val="000000" w:themeColor="text1"/>
           <w:sz w:val="32"/>
           <w:szCs w:val="32"/>
           <w:rtl/>
           <w:lang w:bidi="fa-IR"/>
         </w:rPr>
-      </w:pPr>
-    </w:p>
-    <w:p>
-      <w:pPr>
-        <w:bidi/>
-        <w:jc w:val="both"/>
-        <w:rPr>
-          <w:rFonts w:ascii="Calibri" w:hAnsi="Calibri"/>
-          <w:color w:val="FF0000"/>
+        <w:t xml:space="preserve"> </w:t>
+      </w:r>
+      <w:r>
+        <w:rPr>
+          <w:color w:val="000000" w:themeColor="text1"/>
+          <w:sz w:val="28"/>
+          <w:szCs w:val="28"/>
+          <w:rtl/>
+          <w:lang w:bidi="fa-IR"/>
+        </w:rPr>
+        <w:t>چنانچه ورودی های موجود در سطر اول از نود</w:t>
+      </w:r>
+      <w:r>
+        <w:rPr>
+          <w:color w:val="000000" w:themeColor="text1"/>
+          <w:sz w:val="28"/>
+          <w:szCs w:val="28"/>
+          <w:rtl/>
+          <w:lang w:bidi="fa-IR"/>
+        </w:rPr>
+        <w:t xml:space="preserve">های </w:t>
+      </w:r>
+      <w:r>
+        <w:rPr>
+          <w:color w:val="000000" w:themeColor="text1"/>
+          <w:sz w:val="28"/>
+          <w:szCs w:val="28"/>
+          <w:shd w:val="clear" w:color="auto" w:fill="FFFFFF"/>
+          <w:lang w:bidi="fa-IR"/>
+        </w:rPr>
+        <w:t>p-</w:t>
+      </w:r>
+      <w:proofErr w:type="spellStart"/>
+      <w:r>
+        <w:rPr>
+          <w:color w:val="000000" w:themeColor="text1"/>
+          <w:sz w:val="28"/>
+          <w:szCs w:val="28"/>
+          <w:shd w:val="clear" w:color="auto" w:fill="FFFFFF"/>
+          <w:lang w:bidi="fa-IR"/>
+        </w:rPr>
+        <w:t>cscf</w:t>
+      </w:r>
+      <w:proofErr w:type="spellEnd"/>
+      <w:r>
+        <w:rPr>
+          <w:color w:val="000000" w:themeColor="text1"/>
+          <w:sz w:val="28"/>
+          <w:szCs w:val="28"/>
+          <w:rtl/>
+          <w:lang w:bidi="fa-IR"/>
+        </w:rPr>
+        <w:t xml:space="preserve"> با کلیک بر روی آیکون مداد قابلیت ادیت پیدا کرد ،</w:t>
+      </w:r>
+      <w:r>
+        <w:rPr>
+          <w:color w:val="000000" w:themeColor="text1"/>
+          <w:sz w:val="28"/>
+          <w:szCs w:val="28"/>
+          <w:rtl/>
+          <w:lang w:bidi="fa-IR"/>
+        </w:rPr>
+        <w:t xml:space="preserve"> دو حالت را بررسی میکنیم :</w:t>
+      </w:r>
+    </w:p>
+    <w:p>
+      <w:pPr>
+        <w:bidi/>
+        <w:jc w:val="both"/>
+        <w:rPr>
+          <w:rFonts w:ascii="Calibri" w:hAnsi="Calibri"/>
+          <w:color w:val="000000" w:themeColor="text1"/>
           <w:sz w:val="32"/>
           <w:szCs w:val="32"/>
           <w:rtl/>
           <w:lang w:bidi="fa-IR"/>
         </w:rPr>
       </w:pPr>
-      <w:r>
-        <w:rPr>
-          <w:rFonts w:ascii="Calibri" w:hAnsi="Calibri"/>
-          <w:color w:val="FF0000"/>
-          <w:sz w:val="32"/>
-          <w:szCs w:val="32"/>
-          <w:rtl/>
-          <w:lang w:bidi="fa-IR"/>
-        </w:rPr>
-        <w:t>آیکون تیک :</w:t>
-      </w:r>
-    </w:p>
-    <w:p>
-      <w:pPr>
-        <w:bidi/>
-        <w:jc w:val="both"/>
-        <w:rPr>
-          <w:color w:val="000000" w:themeColor="text1"/>
-          <w:sz w:val="28"/>
-          <w:szCs w:val="28"/>
-          <w:rtl/>
-          <w:lang w:bidi="fa-IR"/>
-        </w:rPr>
-      </w:pPr>
-      <w:r>
-        <w:rPr>
-          <w:color w:val="000000" w:themeColor="text1"/>
-          <w:sz w:val="32"/>
-          <w:szCs w:val="32"/>
-          <w:rtl/>
-          <w:lang w:bidi="fa-IR"/>
-        </w:rPr>
-        <w:t xml:space="preserve"> </w:t>
-      </w:r>
-      <w:r>
-        <w:rPr>
-          <w:color w:val="000000" w:themeColor="text1"/>
-          <w:sz w:val="28"/>
-          <w:szCs w:val="28"/>
-          <w:rtl/>
-          <w:lang w:bidi="fa-IR"/>
-        </w:rPr>
-        <w:t>چنانچه ورودی های موجود در سطر اول از نود</w:t>
-      </w:r>
-      <w:r>
-        <w:rPr>
-          <w:color w:val="000000" w:themeColor="text1"/>
-          <w:sz w:val="28"/>
-          <w:szCs w:val="28"/>
-          <w:rtl/>
-          <w:lang w:bidi="fa-IR"/>
-        </w:rPr>
-        <w:t xml:space="preserve">های </w:t>
-      </w:r>
-      <w:r>
-        <w:rPr>
-          <w:color w:val="000000" w:themeColor="text1"/>
-          <w:sz w:val="28"/>
-          <w:szCs w:val="28"/>
-          <w:shd w:val="clear" w:color="auto" w:fill="FFFFFF"/>
-          <w:lang w:bidi="fa-IR"/>
-        </w:rPr>
-        <w:t>p-</w:t>
-      </w:r>
-      <w:proofErr w:type="spellStart"/>
-      <w:r>
-        <w:rPr>
-          <w:color w:val="000000" w:themeColor="text1"/>
-          <w:sz w:val="28"/>
-          <w:szCs w:val="28"/>
-          <w:shd w:val="clear" w:color="auto" w:fill="FFFFFF"/>
-          <w:lang w:bidi="fa-IR"/>
-        </w:rPr>
-        <w:t>cscf</w:t>
-      </w:r>
-      <w:proofErr w:type="spellEnd"/>
-      <w:r>
-        <w:rPr>
-          <w:color w:val="000000" w:themeColor="text1"/>
-          <w:sz w:val="28"/>
-          <w:szCs w:val="28"/>
-          <w:rtl/>
-          <w:lang w:bidi="fa-IR"/>
-        </w:rPr>
-        <w:t xml:space="preserve"> با کلیک بر روی آیکون مداد قابلیت ادیت پیدا کرد ،</w:t>
-      </w:r>
-      <w:r>
-        <w:rPr>
-          <w:color w:val="000000" w:themeColor="text1"/>
-          <w:sz w:val="28"/>
-          <w:szCs w:val="28"/>
-          <w:rtl/>
-          <w:lang w:bidi="fa-IR"/>
-        </w:rPr>
-        <w:t xml:space="preserve"> دو حالت را بررسی میکنیم :</w:t>
-      </w:r>
-    </w:p>
-    <w:p>
-      <w:pPr>
-        <w:bidi/>
-        <w:jc w:val="both"/>
-        <w:rPr>
-          <w:rFonts w:ascii="Calibri" w:hAnsi="Calibri"/>
-          <w:color w:val="000000" w:themeColor="text1"/>
-          <w:sz w:val="32"/>
-          <w:szCs w:val="32"/>
-          <w:rtl/>
-          <w:lang w:bidi="fa-IR"/>
-        </w:rPr>
-      </w:pPr>
     </w:p>
     <w:p>
       <w:pPr>
@@ -3414,19 +3252,7 @@
           <w:rtl/>
           <w:lang w:bidi="fa-IR"/>
         </w:rPr>
-        <w:t xml:space="preserve"> </w:t>
-      </w:r>
-      <w:r>
-        <w:rPr>
-          <w:rFonts w:ascii="Calibri" w:hAnsi="Calibri"/>
-          <w:color w:val="000000" w:themeColor="text1"/>
-          <w:sz w:val="28"/>
-          <w:szCs w:val="28"/>
-          <w:shd w:val="clear" w:color="auto" w:fill="FFFFFF"/>
-          <w:rtl/>
-          <w:lang w:bidi="fa-IR"/>
-        </w:rPr>
-        <w:t xml:space="preserve"> </w:t>
+        <w:t xml:space="preserve">  </w:t>
       </w:r>
     </w:p>
     <w:p>
@@ -3924,39 +3750,28 @@
           <w:lang w:bidi="fa-IR"/>
         </w:rPr>
         <w:lastRenderedPageBreak/>
-        <w:t>بررسی بخش های م</w:t>
-      </w:r>
-      <w:r>
-        <w:rPr>
-          <w:rFonts w:ascii="Calibri" w:hAnsi="Calibri" w:cstheme="minorHAnsi"/>
+        <w:t xml:space="preserve">بررسی بخش های ماک سرور مربوط به صفحه ی </w:t>
+      </w:r>
+      <w:r>
+        <w:rPr>
+          <w:rFonts w:ascii="Calibri" w:hAnsi="Calibri"/>
           <w:color w:val="C00000"/>
           <w:sz w:val="32"/>
           <w:szCs w:val="32"/>
           <w:rtl/>
           <w:lang w:bidi="fa-IR"/>
         </w:rPr>
-        <w:t xml:space="preserve">اک سرور مربوط به صفحه ی </w:t>
-      </w:r>
-      <w:r>
-        <w:rPr>
-          <w:rFonts w:ascii="Calibri" w:hAnsi="Calibri"/>
+        <w:t>کانفیگ</w:t>
+      </w:r>
+      <w:r>
+        <w:rPr>
+          <w:rFonts w:ascii="Calibri" w:hAnsi="Calibri" w:cstheme="minorHAnsi"/>
           <w:color w:val="C00000"/>
           <w:sz w:val="32"/>
           <w:szCs w:val="32"/>
           <w:rtl/>
           <w:lang w:bidi="fa-IR"/>
         </w:rPr>
-        <w:t>کانفیگ</w:t>
-      </w:r>
-      <w:r>
-        <w:rPr>
-          <w:rFonts w:ascii="Calibri" w:hAnsi="Calibri" w:cstheme="minorHAnsi"/>
-          <w:color w:val="C00000"/>
-          <w:sz w:val="32"/>
-          <w:szCs w:val="32"/>
-          <w:rtl/>
-          <w:lang w:bidi="fa-IR"/>
-        </w:rPr>
         <w:t xml:space="preserve"> :</w:t>
       </w:r>
     </w:p>
@@ -4019,17 +3834,7 @@
           <w:rtl/>
           <w:lang w:bidi="fa-IR"/>
         </w:rPr>
-        <w:t xml:space="preserve">  مقدار دهی میشود و با لود شدن  صحفه ملاحظه میکنیم که ورودی ها دارای مقدار</w:t>
-      </w:r>
-      <w:r>
-        <w:rPr>
-          <w:rFonts w:ascii="Calibri" w:hAnsi="Calibri" w:cstheme="minorHAnsi"/>
-          <w:sz w:val="28"/>
-          <w:szCs w:val="28"/>
-          <w:rtl/>
-          <w:lang w:bidi="fa-IR"/>
-        </w:rPr>
-        <w:t xml:space="preserve"> اما </w:t>
+        <w:t xml:space="preserve">  مقدار دهی میشود و با لود شدن  صحفه ملاحظه میکنیم که ورودی ها دارای مقدار اما </w:t>
       </w:r>
       <w:r>
         <w:rPr>
@@ -4455,18 +4260,7 @@
           <w:lang w:bidi="fa-IR"/>
         </w:rPr>
         <w:lastRenderedPageBreak/>
-        <w:t>در حالت خطا</w:t>
-      </w:r>
-      <w:r>
-        <w:rPr>
-          <w:rFonts w:ascii="Calibri" w:hAnsi="Calibri" w:cstheme="minorHAnsi"/>
-          <w:color w:val="C00000"/>
-          <w:sz w:val="28"/>
-          <w:szCs w:val="28"/>
-          <w:rtl/>
-          <w:lang w:bidi="fa-IR"/>
-        </w:rPr>
-        <w:t xml:space="preserve"> :</w:t>
+        <w:t>در حالت خطا :</w:t>
       </w:r>
     </w:p>
     <w:p>
@@ -4557,17 +4351,7 @@
           <w:szCs w:val="28"/>
           <w:shd w:val="clear" w:color="auto" w:fill="FFFFFF"/>
         </w:rPr>
-        <w:t>Enable TLS</w:t>
-      </w:r>
-      <w:r>
-        <w:rPr>
-          <w:rFonts w:ascii="Calibri" w:hAnsi="Calibri" w:cs="Arial"/>
-          <w:color w:val="000000" w:themeColor="text1"/>
-          <w:sz w:val="28"/>
-          <w:szCs w:val="28"/>
-          <w:shd w:val="clear" w:color="auto" w:fill="FFFFFF"/>
-        </w:rPr>
-        <w:t xml:space="preserve"> </w:t>
+        <w:t xml:space="preserve">Enable TLS </w:t>
       </w:r>
       <w:r>
         <w:rPr>
@@ -4684,8 +4468,6 @@
         </w:rPr>
         <w:t> Bad Request"</w:t>
       </w:r>
-      <w:bookmarkStart w:id="0" w:name="_GoBack"/>
-      <w:bookmarkEnd w:id="0"/>
     </w:p>
     <w:p>
       <w:pPr>

</xml_diff>

<commit_message>
edit some styles related to after login
</commit_message>
<xml_diff>
--- a/doc/project_guide.docx
+++ b/doc/project_guide.docx
@@ -2883,8 +2883,6 @@
         </w:rPr>
         <w:t xml:space="preserve">یک نوتیف خطا نمایش داده میشود . </w:t>
       </w:r>
-      <w:bookmarkStart w:id="0" w:name="_GoBack"/>
-      <w:bookmarkEnd w:id="0"/>
     </w:p>
     <w:p>
       <w:pPr>
@@ -4076,22 +4074,80 @@
           <w:rtl/>
           <w:lang w:bidi="fa-IR"/>
         </w:rPr>
-        <w:t xml:space="preserve"> تنها در دو ورودی</w:t>
-      </w:r>
-      <w:r>
-        <w:rPr>
-          <w:rFonts w:ascii="Calibri" w:hAnsi="Calibri" w:cstheme="minorHAnsi"/>
-          <w:sz w:val="28"/>
-          <w:szCs w:val="28"/>
-          <w:rtl/>
-          <w:lang w:bidi="fa-IR"/>
-        </w:rPr>
-        <w:t xml:space="preserve"> این قسمت است :</w:t>
-      </w:r>
-    </w:p>
-    <w:p>
-      <w:pPr>
-        <w:bidi/>
+        <w:t xml:space="preserve"> تنها در </w:t>
+      </w:r>
+      <w:r>
+        <w:rPr>
+          <w:rFonts w:ascii="Calibri" w:hAnsi="Calibri" w:cstheme="minorHAnsi" w:hint="cs"/>
+          <w:sz w:val="28"/>
+          <w:szCs w:val="28"/>
+          <w:rtl/>
+          <w:lang w:bidi="fa-IR"/>
+        </w:rPr>
+        <w:t>یک</w:t>
+      </w:r>
+      <w:r>
+        <w:rPr>
+          <w:rFonts w:ascii="Calibri" w:hAnsi="Calibri" w:cstheme="minorHAnsi"/>
+          <w:sz w:val="28"/>
+          <w:szCs w:val="28"/>
+          <w:rtl/>
+          <w:lang w:bidi="fa-IR"/>
+        </w:rPr>
+        <w:t xml:space="preserve"> ورودی</w:t>
+      </w:r>
+      <w:r>
+        <w:rPr>
+          <w:rFonts w:ascii="Calibri" w:hAnsi="Calibri" w:cstheme="minorHAnsi"/>
+          <w:sz w:val="28"/>
+          <w:szCs w:val="28"/>
+          <w:rtl/>
+          <w:lang w:bidi="fa-IR"/>
+        </w:rPr>
+        <w:t xml:space="preserve"> این</w:t>
+      </w:r>
+      <w:r>
+        <w:rPr>
+          <w:rFonts w:ascii="Calibri" w:hAnsi="Calibri" w:cstheme="minorHAnsi"/>
+          <w:sz w:val="28"/>
+          <w:szCs w:val="28"/>
+          <w:lang w:bidi="fa-IR"/>
+        </w:rPr>
+        <w:t xml:space="preserve"> P-CSCF </w:t>
+      </w:r>
+      <w:r>
+        <w:rPr>
+          <w:rFonts w:ascii="Calibri" w:hAnsi="Calibri" w:cstheme="minorHAnsi" w:hint="cs"/>
+          <w:sz w:val="28"/>
+          <w:szCs w:val="28"/>
+          <w:rtl/>
+          <w:lang w:bidi="fa-IR"/>
+        </w:rPr>
+        <w:t xml:space="preserve"> </w:t>
+      </w:r>
+      <w:r>
+        <w:rPr>
+          <w:rFonts w:ascii="Calibri" w:hAnsi="Calibri" w:cstheme="minorHAnsi"/>
+          <w:sz w:val="28"/>
+          <w:szCs w:val="28"/>
+          <w:rtl/>
+          <w:lang w:bidi="fa-IR"/>
+        </w:rPr>
+        <w:t xml:space="preserve"> است </w:t>
+      </w:r>
+      <w:r>
+        <w:rPr>
+          <w:rFonts w:ascii="Calibri" w:hAnsi="Calibri" w:cstheme="minorHAnsi" w:hint="cs"/>
+          <w:sz w:val="28"/>
+          <w:szCs w:val="28"/>
+          <w:rtl/>
+          <w:lang w:bidi="fa-IR"/>
+        </w:rPr>
+        <w:t xml:space="preserve"> به این صورت: </w:t>
+      </w:r>
+    </w:p>
+    <w:p>
+      <w:pPr>
         <w:spacing w:line="360" w:lineRule="auto"/>
         <w:jc w:val="both"/>
         <w:rPr>
@@ -4111,13 +4167,13 @@
           <w:rtl/>
         </w:rPr>
         <w:drawing>
-          <wp:anchor distT="0" distB="0" distL="114300" distR="114300" simplePos="0" relativeHeight="251671552" behindDoc="1" locked="0" layoutInCell="1" allowOverlap="1" wp14:anchorId="2D09C0EE" wp14:editId="6A3B474B">
+          <wp:anchor distT="0" distB="0" distL="114300" distR="114300" simplePos="0" relativeHeight="251671552" behindDoc="1" locked="0" layoutInCell="1" allowOverlap="1" wp14:anchorId="5B2EB7B5" wp14:editId="2A4A7F89">
             <wp:simplePos x="0" y="0"/>
             <wp:positionH relativeFrom="margin">
-              <wp:posOffset>-105507</wp:posOffset>
+              <wp:posOffset>-35072</wp:posOffset>
             </wp:positionH>
             <wp:positionV relativeFrom="paragraph">
-              <wp:posOffset>272269</wp:posOffset>
+              <wp:posOffset>579511</wp:posOffset>
             </wp:positionV>
             <wp:extent cx="5943600" cy="2050415"/>
             <wp:effectExtent l="0" t="0" r="0" b="6985"/>
@@ -4168,6 +4224,35 @@
           </wp:anchor>
         </w:drawing>
       </w:r>
+      <w:r>
+        <w:rPr>
+          <w:rFonts w:ascii="Calibri" w:hAnsi="Calibri" w:cstheme="minorHAnsi" w:hint="cs"/>
+          <w:sz w:val="28"/>
+          <w:szCs w:val="28"/>
+          <w:rtl/>
+          <w:lang w:bidi="fa-IR"/>
+        </w:rPr>
+        <w:t xml:space="preserve">  </w:t>
+      </w:r>
+      <w:r>
+        <w:rPr>
+          <w:rFonts w:ascii="Calibri" w:hAnsi="Calibri" w:cstheme="minorHAnsi"/>
+          <w:sz w:val="28"/>
+          <w:szCs w:val="28"/>
+          <w:lang w:bidi="fa-IR"/>
+        </w:rPr>
+        <w:t>private_memory:40</w:t>
+      </w:r>
+      <w:r>
+        <w:rPr>
+          <w:rFonts w:ascii="Calibri" w:hAnsi="Calibri" w:cstheme="minorHAnsi"/>
+          <w:sz w:val="28"/>
+          <w:szCs w:val="28"/>
+          <w:rtl/>
+          <w:lang w:bidi="fa-IR"/>
+        </w:rPr>
+        <w:br/>
+      </w:r>
     </w:p>
     <w:p>
       <w:pPr>
@@ -4220,21 +4305,6 @@
         </w:rPr>
         <w:t xml:space="preserve"> </w:t>
       </w:r>
-    </w:p>
-    <w:p>
-      <w:pPr>
-        <w:bidi/>
-        <w:spacing w:line="360" w:lineRule="auto"/>
-        <w:jc w:val="both"/>
-        <w:rPr>
-          <w:rFonts w:ascii="Calibri" w:hAnsi="Calibri" w:cstheme="minorHAnsi"/>
-          <w:color w:val="C00000"/>
-          <w:sz w:val="28"/>
-          <w:szCs w:val="28"/>
-          <w:rtl/>
-          <w:lang w:bidi="fa-IR"/>
-        </w:rPr>
-      </w:pPr>
     </w:p>
     <w:p>
       <w:pPr>
@@ -4269,9 +4339,8 @@
         <w:jc w:val="both"/>
         <w:rPr>
           <w:rFonts w:ascii="Calibri" w:hAnsi="Calibri"/>
-          <w:sz w:val="36"/>
-          <w:szCs w:val="36"/>
-          <w:rtl/>
+          <w:sz w:val="28"/>
+          <w:szCs w:val="28"/>
           <w:lang w:bidi="fa-IR"/>
         </w:rPr>
       </w:pPr>
@@ -4437,6 +4506,59 @@
     </w:p>
     <w:p>
       <w:pPr>
+        <w:jc w:val="both"/>
+        <w:rPr>
+          <w:rFonts w:ascii="Calibri" w:hAnsi="Calibri" w:cstheme="minorHAnsi"/>
+          <w:sz w:val="28"/>
+          <w:szCs w:val="28"/>
+          <w:lang w:bidi="fa-IR"/>
+        </w:rPr>
+      </w:pPr>
+      <w:r>
+        <w:rPr>
+          <w:rFonts w:ascii="Calibri" w:hAnsi="Calibri" w:cstheme="minorHAnsi" w:hint="cs"/>
+          <w:sz w:val="28"/>
+          <w:szCs w:val="28"/>
+          <w:rtl/>
+          <w:lang w:bidi="fa-IR"/>
+        </w:rPr>
+        <w:t xml:space="preserve">  </w:t>
+      </w:r>
+      <w:proofErr w:type="spellStart"/>
+      <w:r>
+        <w:rPr>
+          <w:rFonts w:ascii="Calibri" w:hAnsi="Calibri" w:cstheme="minorHAnsi"/>
+          <w:sz w:val="28"/>
+          <w:szCs w:val="28"/>
+          <w:lang w:bidi="fa-IR"/>
+        </w:rPr>
+        <w:t>private_memory</w:t>
+      </w:r>
+      <w:proofErr w:type="spellEnd"/>
+      <w:r>
+        <w:rPr>
+          <w:rFonts w:ascii="Calibri" w:hAnsi="Calibri" w:cstheme="minorHAnsi"/>
+          <w:sz w:val="28"/>
+          <w:szCs w:val="28"/>
+          <w:lang w:bidi="fa-IR"/>
+        </w:rPr>
+        <w:t>: 60</w:t>
+      </w:r>
+    </w:p>
+    <w:p>
+      <w:pPr>
+        <w:jc w:val="both"/>
+        <w:rPr>
+          <w:rFonts w:ascii="Calibri" w:hAnsi="Calibri"/>
+          <w:sz w:val="28"/>
+          <w:szCs w:val="28"/>
+          <w:rtl/>
+          <w:lang w:bidi="fa-IR"/>
+        </w:rPr>
+      </w:pPr>
+    </w:p>
+    <w:p>
+      <w:pPr>
         <w:shd w:val="clear" w:color="auto" w:fill="FFFFFE"/>
         <w:spacing w:after="0" w:line="270" w:lineRule="atLeast"/>
         <w:jc w:val="both"/>
@@ -4481,19 +4603,6 @@
           <w:lang w:bidi="fa-IR"/>
         </w:rPr>
       </w:pPr>
-    </w:p>
-    <w:p>
-      <w:pPr>
-        <w:bidi/>
-        <w:jc w:val="both"/>
-        <w:rPr>
-          <w:rFonts w:ascii="Calibri" w:hAnsi="Calibri"/>
-          <w:sz w:val="28"/>
-          <w:szCs w:val="28"/>
-          <w:rtl/>
-          <w:lang w:bidi="fa-IR"/>
-        </w:rPr>
-      </w:pPr>
       <w:r>
         <w:rPr>
           <w:rFonts w:ascii="Calibri" w:hAnsi="Calibri"/>
@@ -4502,13 +4611,13 @@
           <w:szCs w:val="28"/>
         </w:rPr>
         <w:drawing>
-          <wp:anchor distT="0" distB="0" distL="114300" distR="114300" simplePos="0" relativeHeight="251672576" behindDoc="1" locked="0" layoutInCell="1" allowOverlap="1" wp14:anchorId="1DBFF006" wp14:editId="6767E11B">
+          <wp:anchor distT="0" distB="0" distL="114300" distR="114300" simplePos="0" relativeHeight="251672576" behindDoc="1" locked="0" layoutInCell="1" allowOverlap="1" wp14:anchorId="796053DC" wp14:editId="7F7E063F">
             <wp:simplePos x="0" y="0"/>
             <wp:positionH relativeFrom="margin">
-              <wp:posOffset>-43815</wp:posOffset>
+              <wp:posOffset>-35560</wp:posOffset>
             </wp:positionH>
             <wp:positionV relativeFrom="paragraph">
-              <wp:posOffset>208915</wp:posOffset>
+              <wp:posOffset>487045</wp:posOffset>
             </wp:positionV>
             <wp:extent cx="5943600" cy="2046605"/>
             <wp:effectExtent l="0" t="0" r="0" b="0"/>
@@ -4568,30 +4677,1480 @@
           <w:rFonts w:ascii="Calibri" w:hAnsi="Calibri"/>
           <w:sz w:val="28"/>
           <w:szCs w:val="28"/>
-          <w:lang w:bidi="fa-IR"/>
-        </w:rPr>
-      </w:pPr>
-    </w:p>
-    <w:p>
-      <w:pPr>
-        <w:bidi/>
-        <w:jc w:val="both"/>
-        <w:rPr>
-          <w:rFonts w:ascii="Calibri" w:hAnsi="Calibri"/>
-          <w:sz w:val="28"/>
-          <w:szCs w:val="28"/>
-          <w:rtl/>
-          <w:lang w:bidi="fa-IR"/>
-        </w:rPr>
-      </w:pPr>
-    </w:p>
-    <w:p>
-      <w:pPr>
-        <w:bidi/>
-        <w:jc w:val="both"/>
-        <w:rPr>
-          <w:rFonts w:asciiTheme="majorBidi" w:hAnsiTheme="majorBidi" w:cstheme="majorBidi"/>
-          <w:color w:val="C00000"/>
+          <w:rtl/>
+          <w:lang w:bidi="fa-IR"/>
+        </w:rPr>
+      </w:pPr>
+    </w:p>
+    <w:p>
+      <w:pPr>
+        <w:bidi/>
+        <w:jc w:val="both"/>
+        <w:rPr>
+          <w:rFonts w:ascii="Calibri" w:hAnsi="Calibri"/>
+          <w:sz w:val="28"/>
+          <w:szCs w:val="28"/>
+          <w:lang w:bidi="fa-IR"/>
+        </w:rPr>
+      </w:pPr>
+    </w:p>
+    <w:p>
+      <w:pPr>
+        <w:bidi/>
+        <w:jc w:val="both"/>
+        <w:rPr>
+          <w:rFonts w:ascii="Calibri" w:hAnsi="Calibri"/>
+          <w:sz w:val="28"/>
+          <w:szCs w:val="28"/>
+          <w:lang w:bidi="fa-IR"/>
+        </w:rPr>
+      </w:pPr>
+    </w:p>
+    <w:p>
+      <w:pPr>
+        <w:bidi/>
+        <w:jc w:val="both"/>
+        <w:rPr>
+          <w:rFonts w:ascii="Calibri" w:hAnsi="Calibri"/>
+          <w:sz w:val="28"/>
+          <w:szCs w:val="28"/>
+          <w:lang w:bidi="fa-IR"/>
+        </w:rPr>
+      </w:pPr>
+    </w:p>
+    <w:p>
+      <w:pPr>
+        <w:bidi/>
+        <w:jc w:val="both"/>
+        <w:rPr>
+          <w:rFonts w:ascii="Calibri" w:hAnsi="Calibri"/>
+          <w:sz w:val="28"/>
+          <w:szCs w:val="28"/>
+          <w:lang w:bidi="fa-IR"/>
+        </w:rPr>
+      </w:pPr>
+    </w:p>
+    <w:p>
+      <w:pPr>
+        <w:bidi/>
+        <w:jc w:val="both"/>
+        <w:rPr>
+          <w:rFonts w:ascii="Calibri" w:hAnsi="Calibri"/>
+          <w:sz w:val="28"/>
+          <w:szCs w:val="28"/>
+          <w:lang w:bidi="fa-IR"/>
+        </w:rPr>
+      </w:pPr>
+    </w:p>
+    <w:p>
+      <w:pPr>
+        <w:bidi/>
+        <w:jc w:val="both"/>
+        <w:rPr>
+          <w:rFonts w:ascii="Calibri" w:hAnsi="Calibri"/>
+          <w:sz w:val="28"/>
+          <w:szCs w:val="28"/>
+          <w:lang w:bidi="fa-IR"/>
+        </w:rPr>
+      </w:pPr>
+    </w:p>
+    <w:p>
+      <w:pPr>
+        <w:bidi/>
+        <w:jc w:val="both"/>
+        <w:rPr>
+          <w:rFonts w:ascii="Calibri" w:hAnsi="Calibri"/>
+          <w:sz w:val="28"/>
+          <w:szCs w:val="28"/>
+          <w:lang w:bidi="fa-IR"/>
+        </w:rPr>
+      </w:pPr>
+    </w:p>
+    <w:p>
+      <w:pPr>
+        <w:bidi/>
+        <w:jc w:val="both"/>
+        <w:rPr>
+          <w:rFonts w:ascii="Calibri" w:hAnsi="Calibri"/>
+          <w:sz w:val="28"/>
+          <w:szCs w:val="28"/>
+          <w:lang w:bidi="fa-IR"/>
+        </w:rPr>
+      </w:pPr>
+    </w:p>
+    <w:p>
+      <w:pPr>
+        <w:bidi/>
+        <w:jc w:val="both"/>
+        <w:rPr>
+          <w:rFonts w:ascii="Calibri" w:hAnsi="Calibri"/>
+          <w:sz w:val="28"/>
+          <w:szCs w:val="28"/>
+          <w:lang w:bidi="fa-IR"/>
+        </w:rPr>
+      </w:pPr>
+    </w:p>
+    <w:p>
+      <w:pPr>
+        <w:bidi/>
+        <w:jc w:val="both"/>
+        <w:rPr>
+          <w:rFonts w:ascii="Calibri" w:hAnsi="Calibri"/>
+          <w:sz w:val="28"/>
+          <w:szCs w:val="28"/>
+          <w:lang w:bidi="fa-IR"/>
+        </w:rPr>
+      </w:pPr>
+    </w:p>
+    <w:p>
+      <w:pPr>
+        <w:bidi/>
+        <w:spacing w:line="360" w:lineRule="auto"/>
+        <w:jc w:val="both"/>
+        <w:rPr>
+          <w:rFonts w:ascii="Calibri" w:hAnsi="Calibri" w:cstheme="minorHAnsi"/>
+          <w:color w:val="C00000"/>
+          <w:sz w:val="32"/>
+          <w:szCs w:val="32"/>
+          <w:rtl/>
+          <w:lang w:bidi="fa-IR"/>
+        </w:rPr>
+      </w:pPr>
+      <w:r>
+        <w:rPr>
+          <w:rFonts w:ascii="Calibri" w:hAnsi="Calibri" w:cstheme="minorHAnsi"/>
+          <w:color w:val="C00000"/>
+          <w:sz w:val="32"/>
+          <w:szCs w:val="32"/>
+          <w:rtl/>
+          <w:lang w:bidi="fa-IR"/>
+        </w:rPr>
+        <w:lastRenderedPageBreak/>
+        <w:t>بررسی بخش های م</w:t>
+      </w:r>
+      <w:r>
+        <w:rPr>
+          <w:rFonts w:ascii="Calibri" w:hAnsi="Calibri" w:cstheme="minorHAnsi"/>
+          <w:color w:val="C00000"/>
+          <w:sz w:val="32"/>
+          <w:szCs w:val="32"/>
+          <w:rtl/>
+          <w:lang w:bidi="fa-IR"/>
+        </w:rPr>
+        <w:t xml:space="preserve">اک سرور مربوط به صفحه ی </w:t>
+      </w:r>
+      <w:r>
+        <w:rPr>
+          <w:rFonts w:ascii="Calibri" w:hAnsi="Calibri" w:cstheme="minorHAnsi"/>
+          <w:color w:val="C00000"/>
+          <w:sz w:val="32"/>
+          <w:szCs w:val="32"/>
+          <w:lang w:bidi="fa-IR"/>
+        </w:rPr>
+        <w:t>troubleshooting</w:t>
+      </w:r>
+      <w:r>
+        <w:rPr>
+          <w:rFonts w:ascii="Calibri" w:hAnsi="Calibri" w:cstheme="minorHAnsi"/>
+          <w:color w:val="C00000"/>
+          <w:sz w:val="32"/>
+          <w:szCs w:val="32"/>
+          <w:rtl/>
+          <w:lang w:bidi="fa-IR"/>
+        </w:rPr>
+        <w:t xml:space="preserve"> :</w:t>
+      </w:r>
+    </w:p>
+    <w:p>
+      <w:pPr>
+        <w:bidi/>
+        <w:spacing w:line="360" w:lineRule="auto"/>
+        <w:jc w:val="both"/>
+        <w:rPr>
+          <w:rFonts w:ascii="Calibri" w:hAnsi="Calibri" w:cstheme="minorHAnsi"/>
+          <w:color w:val="C00000"/>
+          <w:sz w:val="28"/>
+          <w:szCs w:val="28"/>
+          <w:lang w:bidi="fa-IR"/>
+        </w:rPr>
+      </w:pPr>
+      <w:r>
+        <w:rPr>
+          <w:rFonts w:ascii="Calibri" w:hAnsi="Calibri" w:cstheme="minorHAnsi"/>
+          <w:color w:val="C00000"/>
+          <w:sz w:val="28"/>
+          <w:szCs w:val="28"/>
+          <w:rtl/>
+          <w:lang w:bidi="fa-IR"/>
+        </w:rPr>
+        <w:t xml:space="preserve">بررسی </w:t>
+      </w:r>
+      <w:r>
+        <w:rPr>
+          <w:rFonts w:ascii="Calibri" w:hAnsi="Calibri" w:cstheme="minorHAnsi"/>
+          <w:color w:val="C00000"/>
+          <w:sz w:val="28"/>
+          <w:szCs w:val="28"/>
+          <w:lang w:bidi="fa-IR"/>
+        </w:rPr>
+        <w:t>button</w:t>
+      </w:r>
+      <w:r>
+        <w:rPr>
+          <w:rFonts w:ascii="Calibri" w:hAnsi="Calibri" w:cstheme="minorHAnsi"/>
+          <w:color w:val="C00000"/>
+          <w:sz w:val="28"/>
+          <w:szCs w:val="28"/>
+          <w:rtl/>
+          <w:lang w:bidi="fa-IR"/>
+        </w:rPr>
+        <w:t xml:space="preserve">  </w:t>
+      </w:r>
+      <w:r>
+        <w:rPr>
+          <w:rFonts w:ascii="Calibri" w:hAnsi="Calibri" w:cstheme="minorHAnsi"/>
+          <w:color w:val="C00000"/>
+          <w:sz w:val="28"/>
+          <w:szCs w:val="28"/>
+          <w:lang w:bidi="fa-IR"/>
+        </w:rPr>
+        <w:t>Run</w:t>
+      </w:r>
+      <w:r>
+        <w:rPr>
+          <w:rFonts w:ascii="Calibri" w:hAnsi="Calibri" w:cstheme="minorHAnsi" w:hint="cs"/>
+          <w:color w:val="C00000"/>
+          <w:sz w:val="28"/>
+          <w:szCs w:val="28"/>
+          <w:rtl/>
+          <w:lang w:bidi="fa-IR"/>
+        </w:rPr>
+        <w:t xml:space="preserve"> مو</w:t>
+      </w:r>
+      <w:r>
+        <w:rPr>
+          <w:rFonts w:ascii="Calibri" w:hAnsi="Calibri" w:cstheme="minorHAnsi"/>
+          <w:color w:val="C00000"/>
+          <w:sz w:val="28"/>
+          <w:szCs w:val="28"/>
+          <w:rtl/>
+          <w:lang w:bidi="fa-IR"/>
+        </w:rPr>
+        <w:t>جود در</w:t>
+      </w:r>
+      <w:r>
+        <w:rPr>
+          <w:rFonts w:ascii="Calibri" w:hAnsi="Calibri" w:cstheme="minorHAnsi"/>
+          <w:color w:val="C00000"/>
+          <w:sz w:val="28"/>
+          <w:szCs w:val="28"/>
+          <w:lang w:bidi="fa-IR"/>
+        </w:rPr>
+        <w:t xml:space="preserve"> </w:t>
+      </w:r>
+      <w:r>
+        <w:rPr>
+          <w:rFonts w:ascii="Calibri" w:hAnsi="Calibri" w:cstheme="minorHAnsi" w:hint="cs"/>
+          <w:color w:val="C00000"/>
+          <w:sz w:val="28"/>
+          <w:szCs w:val="28"/>
+          <w:rtl/>
+          <w:lang w:bidi="fa-IR"/>
+        </w:rPr>
+        <w:t xml:space="preserve"> بخش </w:t>
+      </w:r>
+      <w:r>
+        <w:rPr>
+          <w:rFonts w:ascii="Calibri" w:hAnsi="Calibri" w:cstheme="minorHAnsi"/>
+          <w:color w:val="C00000"/>
+          <w:sz w:val="28"/>
+          <w:szCs w:val="28"/>
+          <w:lang w:bidi="fa-IR"/>
+        </w:rPr>
+        <w:t>ping</w:t>
+      </w:r>
+      <w:r>
+        <w:rPr>
+          <w:rFonts w:ascii="Calibri" w:hAnsi="Calibri" w:cstheme="minorHAnsi"/>
+          <w:color w:val="C00000"/>
+          <w:sz w:val="28"/>
+          <w:szCs w:val="28"/>
+          <w:rtl/>
+          <w:lang w:bidi="fa-IR"/>
+        </w:rPr>
+        <w:t xml:space="preserve"> :</w:t>
+      </w:r>
+    </w:p>
+    <w:p>
+      <w:pPr>
+        <w:bidi/>
+        <w:spacing w:line="360" w:lineRule="auto"/>
+        <w:jc w:val="both"/>
+        <w:rPr>
+          <w:rFonts w:ascii="Calibri" w:hAnsi="Calibri" w:cstheme="minorHAnsi"/>
+          <w:color w:val="C00000"/>
+          <w:sz w:val="28"/>
+          <w:szCs w:val="28"/>
+          <w:lang w:bidi="fa-IR"/>
+        </w:rPr>
+      </w:pPr>
+      <w:r>
+        <w:rPr>
+          <w:rFonts w:ascii="Calibri" w:hAnsi="Calibri" w:cstheme="minorHAnsi" w:hint="cs"/>
+          <w:color w:val="C00000"/>
+          <w:sz w:val="28"/>
+          <w:szCs w:val="28"/>
+          <w:rtl/>
+          <w:lang w:bidi="fa-IR"/>
+        </w:rPr>
+        <w:t>در حالت موفقیت :</w:t>
+      </w:r>
+    </w:p>
+    <w:p>
+      <w:pPr>
+        <w:bidi/>
+        <w:spacing w:line="360" w:lineRule="auto"/>
+        <w:jc w:val="both"/>
+        <w:rPr>
+          <w:rFonts w:ascii="Calibri" w:hAnsi="Calibri" w:cstheme="minorHAnsi" w:hint="cs"/>
+          <w:color w:val="000000" w:themeColor="text1"/>
+          <w:sz w:val="28"/>
+          <w:szCs w:val="28"/>
+          <w:rtl/>
+          <w:lang w:bidi="fa-IR"/>
+        </w:rPr>
+      </w:pPr>
+      <w:r>
+        <w:rPr>
+          <w:rFonts w:ascii="Calibri" w:hAnsi="Calibri" w:cstheme="minorHAnsi" w:hint="cs"/>
+          <w:color w:val="000000" w:themeColor="text1"/>
+          <w:sz w:val="28"/>
+          <w:szCs w:val="28"/>
+          <w:rtl/>
+          <w:lang w:bidi="fa-IR"/>
+        </w:rPr>
+        <w:t xml:space="preserve">با وارد کردن این مقادیر، باید </w:t>
+      </w:r>
+      <w:r>
+        <w:rPr>
+          <w:rFonts w:ascii="Calibri" w:hAnsi="Calibri" w:cstheme="minorHAnsi"/>
+          <w:color w:val="000000" w:themeColor="text1"/>
+          <w:sz w:val="28"/>
+          <w:szCs w:val="28"/>
+          <w:lang w:bidi="fa-IR"/>
+        </w:rPr>
+        <w:t>result</w:t>
+      </w:r>
+      <w:r>
+        <w:rPr>
+          <w:rFonts w:ascii="Calibri" w:hAnsi="Calibri" w:cstheme="minorHAnsi" w:hint="cs"/>
+          <w:color w:val="000000" w:themeColor="text1"/>
+          <w:sz w:val="28"/>
+          <w:szCs w:val="28"/>
+          <w:rtl/>
+          <w:lang w:bidi="fa-IR"/>
+        </w:rPr>
+        <w:t xml:space="preserve"> ها در بخش </w:t>
+      </w:r>
+      <w:r>
+        <w:rPr>
+          <w:rFonts w:ascii="Calibri" w:hAnsi="Calibri" w:cstheme="minorHAnsi"/>
+          <w:color w:val="000000" w:themeColor="text1"/>
+          <w:sz w:val="28"/>
+          <w:szCs w:val="28"/>
+          <w:lang w:bidi="fa-IR"/>
+        </w:rPr>
+        <w:t>Command  Result</w:t>
+      </w:r>
+      <w:r>
+        <w:rPr>
+          <w:rFonts w:ascii="Calibri" w:hAnsi="Calibri" w:cstheme="minorHAnsi" w:hint="cs"/>
+          <w:color w:val="000000" w:themeColor="text1"/>
+          <w:sz w:val="28"/>
+          <w:szCs w:val="28"/>
+          <w:rtl/>
+          <w:lang w:bidi="fa-IR"/>
+        </w:rPr>
+        <w:t xml:space="preserve"> نمایش داده شوند.</w:t>
+      </w:r>
+    </w:p>
+    <w:p>
+      <w:pPr>
+        <w:bidi/>
+        <w:spacing w:line="360" w:lineRule="auto"/>
+        <w:jc w:val="both"/>
+        <w:rPr>
+          <w:rFonts w:ascii="Calibri" w:hAnsi="Calibri" w:cstheme="minorHAnsi" w:hint="cs"/>
+          <w:color w:val="C00000"/>
+          <w:sz w:val="28"/>
+          <w:szCs w:val="28"/>
+          <w:rtl/>
+          <w:lang w:bidi="fa-IR"/>
+        </w:rPr>
+      </w:pPr>
+      <w:r>
+        <w:rPr>
+          <w:rFonts w:ascii="Calibri" w:hAnsi="Calibri" w:cstheme="minorHAnsi" w:hint="cs"/>
+          <w:noProof/>
+          <w:color w:val="C00000"/>
+          <w:sz w:val="28"/>
+          <w:szCs w:val="28"/>
+          <w:rtl/>
+        </w:rPr>
+        <w:drawing>
+          <wp:anchor distT="0" distB="0" distL="114300" distR="114300" simplePos="0" relativeHeight="251674624" behindDoc="1" locked="0" layoutInCell="1" allowOverlap="1" wp14:anchorId="1734D4AB" wp14:editId="60CF61A3">
+            <wp:simplePos x="0" y="0"/>
+            <wp:positionH relativeFrom="column">
+              <wp:posOffset>96716</wp:posOffset>
+            </wp:positionH>
+            <wp:positionV relativeFrom="paragraph">
+              <wp:posOffset>222982</wp:posOffset>
+            </wp:positionV>
+            <wp:extent cx="5943600" cy="5607050"/>
+            <wp:effectExtent l="0" t="0" r="0" b="0"/>
+            <wp:wrapTight wrapText="bothSides">
+              <wp:wrapPolygon edited="0">
+                <wp:start x="0" y="0"/>
+                <wp:lineTo x="0" y="21502"/>
+                <wp:lineTo x="21531" y="21502"/>
+                <wp:lineTo x="21531" y="0"/>
+                <wp:lineTo x="0" y="0"/>
+              </wp:wrapPolygon>
+            </wp:wrapTight>
+            <wp:docPr id="1" name="Picture 1"/>
+            <wp:cNvGraphicFramePr>
+              <a:graphicFrameLocks xmlns:a="http://schemas.openxmlformats.org/drawingml/2006/main" noChangeAspect="1"/>
+            </wp:cNvGraphicFramePr>
+            <a:graphic xmlns:a="http://schemas.openxmlformats.org/drawingml/2006/main">
+              <a:graphicData uri="http://schemas.openxmlformats.org/drawingml/2006/picture">
+                <pic:pic xmlns:pic="http://schemas.openxmlformats.org/drawingml/2006/picture">
+                  <pic:nvPicPr>
+                    <pic:cNvPr id="1" name="tro.jpg"/>
+                    <pic:cNvPicPr/>
+                  </pic:nvPicPr>
+                  <pic:blipFill>
+                    <a:blip r:embed="rId16">
+                      <a:extLst>
+                        <a:ext uri="{28A0092B-C50C-407E-A947-70E740481C1C}">
+                          <a14:useLocalDpi xmlns:a14="http://schemas.microsoft.com/office/drawing/2010/main" val="0"/>
+                        </a:ext>
+                      </a:extLst>
+                    </a:blip>
+                    <a:stretch>
+                      <a:fillRect/>
+                    </a:stretch>
+                  </pic:blipFill>
+                  <pic:spPr>
+                    <a:xfrm>
+                      <a:off x="0" y="0"/>
+                      <a:ext cx="5943600" cy="5607050"/>
+                    </a:xfrm>
+                    <a:prstGeom prst="rect">
+                      <a:avLst/>
+                    </a:prstGeom>
+                  </pic:spPr>
+                </pic:pic>
+              </a:graphicData>
+            </a:graphic>
+          </wp:anchor>
+        </w:drawing>
+      </w:r>
+    </w:p>
+    <w:p>
+      <w:pPr>
+        <w:bidi/>
+        <w:spacing w:line="360" w:lineRule="auto"/>
+        <w:jc w:val="both"/>
+        <w:rPr>
+          <w:rFonts w:ascii="Calibri" w:hAnsi="Calibri" w:cstheme="minorHAnsi" w:hint="cs"/>
+          <w:sz w:val="28"/>
+          <w:szCs w:val="28"/>
+          <w:rtl/>
+          <w:lang w:bidi="fa-IR"/>
+        </w:rPr>
+      </w:pPr>
+    </w:p>
+    <w:p>
+      <w:pPr>
+        <w:bidi/>
+        <w:spacing w:line="360" w:lineRule="auto"/>
+        <w:jc w:val="both"/>
+        <w:rPr>
+          <w:rtl/>
+        </w:rPr>
+      </w:pPr>
+    </w:p>
+    <w:p>
+      <w:pPr>
+        <w:bidi/>
+        <w:spacing w:line="360" w:lineRule="auto"/>
+        <w:jc w:val="both"/>
+        <w:rPr>
+          <w:rFonts w:cstheme="minorHAnsi"/>
+          <w:color w:val="C00000"/>
+          <w:sz w:val="28"/>
+          <w:szCs w:val="28"/>
+          <w:rtl/>
+        </w:rPr>
+      </w:pPr>
+      <w:r>
+        <w:rPr>
+          <w:rFonts w:cstheme="minorHAnsi"/>
+          <w:color w:val="C00000"/>
+          <w:sz w:val="28"/>
+          <w:szCs w:val="28"/>
+          <w:rtl/>
+        </w:rPr>
+        <w:lastRenderedPageBreak/>
+        <w:t xml:space="preserve">در </w:t>
+      </w:r>
+      <w:r>
+        <w:rPr>
+          <w:rFonts w:cstheme="minorHAnsi" w:hint="cs"/>
+          <w:color w:val="C00000"/>
+          <w:sz w:val="28"/>
+          <w:szCs w:val="28"/>
+          <w:rtl/>
+        </w:rPr>
+        <w:t>ح</w:t>
+      </w:r>
+      <w:r>
+        <w:rPr>
+          <w:rFonts w:cstheme="minorHAnsi"/>
+          <w:color w:val="C00000"/>
+          <w:sz w:val="28"/>
+          <w:szCs w:val="28"/>
+          <w:rtl/>
+        </w:rPr>
+        <w:t>الت خطا :</w:t>
+      </w:r>
+    </w:p>
+    <w:p>
+      <w:pPr>
+        <w:shd w:val="clear" w:color="auto" w:fill="FFFFFF"/>
+        <w:spacing w:after="0" w:line="270" w:lineRule="atLeast"/>
+        <w:rPr>
+          <w:rFonts w:eastAsia="Times New Roman" w:cstheme="minorHAnsi"/>
+          <w:color w:val="000000" w:themeColor="text1"/>
+        </w:rPr>
+      </w:pPr>
+      <w:r>
+        <w:rPr>
+          <w:rFonts w:eastAsia="Times New Roman" w:cstheme="minorHAnsi"/>
+          <w:color w:val="000000" w:themeColor="text1"/>
+        </w:rPr>
+        <w:t xml:space="preserve">"Status code </w:t>
+      </w:r>
+      <w:proofErr w:type="gramStart"/>
+      <w:r>
+        <w:rPr>
+          <w:rFonts w:eastAsia="Times New Roman" w:cstheme="minorHAnsi"/>
+          <w:color w:val="000000" w:themeColor="text1"/>
+        </w:rPr>
+        <w:t>403 :</w:t>
+      </w:r>
+      <w:proofErr w:type="gramEnd"/>
+      <w:r>
+        <w:rPr>
+          <w:rFonts w:eastAsia="Times New Roman" w:cstheme="minorHAnsi"/>
+          <w:color w:val="000000" w:themeColor="text1"/>
+        </w:rPr>
+        <w:t xml:space="preserve"> Forbidden"</w:t>
+      </w:r>
+    </w:p>
+    <w:p>
+      <w:pPr>
+        <w:bidi/>
+        <w:spacing w:line="360" w:lineRule="auto"/>
+        <w:jc w:val="both"/>
+        <w:rPr>
+          <w:rtl/>
+        </w:rPr>
+      </w:pPr>
+    </w:p>
+    <w:p>
+      <w:pPr>
+        <w:bidi/>
+        <w:spacing w:line="360" w:lineRule="auto"/>
+        <w:jc w:val="both"/>
+        <w:rPr>
+          <w:rFonts w:cstheme="minorHAnsi"/>
+          <w:sz w:val="28"/>
+          <w:szCs w:val="28"/>
+          <w:rtl/>
+        </w:rPr>
+      </w:pPr>
+      <w:r>
+        <w:rPr>
+          <w:rFonts w:cstheme="minorHAnsi"/>
+          <w:sz w:val="28"/>
+          <w:szCs w:val="28"/>
+          <w:rtl/>
+        </w:rPr>
+        <w:t>در این حالت نتایج آپدیت نشده و بصورت قبل باقی می ماند.</w:t>
+      </w:r>
+    </w:p>
+    <w:p>
+      <w:pPr>
+        <w:bidi/>
+        <w:spacing w:line="360" w:lineRule="auto"/>
+        <w:jc w:val="both"/>
+        <w:rPr>
+          <w:rFonts w:cstheme="minorHAnsi"/>
+          <w:sz w:val="28"/>
+          <w:szCs w:val="28"/>
+        </w:rPr>
+      </w:pPr>
+      <w:r>
+        <w:rPr>
+          <w:rFonts w:cstheme="minorHAnsi"/>
+          <w:noProof/>
+          <w:sz w:val="28"/>
+          <w:szCs w:val="28"/>
+        </w:rPr>
+        <w:drawing>
+          <wp:anchor distT="0" distB="0" distL="114300" distR="114300" simplePos="0" relativeHeight="251675648" behindDoc="1" locked="0" layoutInCell="1" allowOverlap="1" wp14:anchorId="0EE188ED" wp14:editId="7D4EB659">
+            <wp:simplePos x="0" y="0"/>
+            <wp:positionH relativeFrom="margin">
+              <wp:align>right</wp:align>
+            </wp:positionH>
+            <wp:positionV relativeFrom="paragraph">
+              <wp:posOffset>266944</wp:posOffset>
+            </wp:positionV>
+            <wp:extent cx="5943600" cy="1464310"/>
+            <wp:effectExtent l="0" t="0" r="0" b="2540"/>
+            <wp:wrapTight wrapText="bothSides">
+              <wp:wrapPolygon edited="0">
+                <wp:start x="0" y="0"/>
+                <wp:lineTo x="0" y="21356"/>
+                <wp:lineTo x="21531" y="21356"/>
+                <wp:lineTo x="21531" y="0"/>
+                <wp:lineTo x="0" y="0"/>
+              </wp:wrapPolygon>
+            </wp:wrapTight>
+            <wp:docPr id="4" name="Picture 4"/>
+            <wp:cNvGraphicFramePr>
+              <a:graphicFrameLocks xmlns:a="http://schemas.openxmlformats.org/drawingml/2006/main" noChangeAspect="1"/>
+            </wp:cNvGraphicFramePr>
+            <a:graphic xmlns:a="http://schemas.openxmlformats.org/drawingml/2006/main">
+              <a:graphicData uri="http://schemas.openxmlformats.org/drawingml/2006/picture">
+                <pic:pic xmlns:pic="http://schemas.openxmlformats.org/drawingml/2006/picture">
+                  <pic:nvPicPr>
+                    <pic:cNvPr id="4" name="trooo.jpg"/>
+                    <pic:cNvPicPr/>
+                  </pic:nvPicPr>
+                  <pic:blipFill>
+                    <a:blip r:embed="rId17">
+                      <a:extLst>
+                        <a:ext uri="{28A0092B-C50C-407E-A947-70E740481C1C}">
+                          <a14:useLocalDpi xmlns:a14="http://schemas.microsoft.com/office/drawing/2010/main" val="0"/>
+                        </a:ext>
+                      </a:extLst>
+                    </a:blip>
+                    <a:stretch>
+                      <a:fillRect/>
+                    </a:stretch>
+                  </pic:blipFill>
+                  <pic:spPr>
+                    <a:xfrm>
+                      <a:off x="0" y="0"/>
+                      <a:ext cx="5943600" cy="1464310"/>
+                    </a:xfrm>
+                    <a:prstGeom prst="rect">
+                      <a:avLst/>
+                    </a:prstGeom>
+                  </pic:spPr>
+                </pic:pic>
+              </a:graphicData>
+            </a:graphic>
+          </wp:anchor>
+        </w:drawing>
+      </w:r>
+    </w:p>
+    <w:p>
+      <w:pPr>
+        <w:bidi/>
+        <w:rPr>
+          <w:rFonts w:cstheme="minorHAnsi"/>
+          <w:sz w:val="28"/>
+          <w:szCs w:val="28"/>
+        </w:rPr>
+      </w:pPr>
+    </w:p>
+    <w:p>
+      <w:pPr>
+        <w:bidi/>
+        <w:rPr>
+          <w:rFonts w:cstheme="minorHAnsi"/>
+          <w:sz w:val="28"/>
+          <w:szCs w:val="28"/>
+        </w:rPr>
+      </w:pPr>
+    </w:p>
+    <w:p>
+      <w:pPr>
+        <w:bidi/>
+        <w:rPr>
+          <w:rFonts w:cstheme="minorHAnsi"/>
+          <w:sz w:val="28"/>
+          <w:szCs w:val="28"/>
+        </w:rPr>
+      </w:pPr>
+    </w:p>
+    <w:p>
+      <w:pPr>
+        <w:bidi/>
+        <w:rPr>
+          <w:rFonts w:cstheme="minorHAnsi"/>
+          <w:sz w:val="28"/>
+          <w:szCs w:val="28"/>
+        </w:rPr>
+      </w:pPr>
+    </w:p>
+    <w:p>
+      <w:pPr>
+        <w:bidi/>
+        <w:rPr>
+          <w:rFonts w:cstheme="minorHAnsi"/>
+          <w:sz w:val="28"/>
+          <w:szCs w:val="28"/>
+        </w:rPr>
+      </w:pPr>
+    </w:p>
+    <w:p>
+      <w:pPr>
+        <w:bidi/>
+        <w:rPr>
+          <w:rFonts w:cstheme="minorHAnsi"/>
+          <w:sz w:val="28"/>
+          <w:szCs w:val="28"/>
+        </w:rPr>
+      </w:pPr>
+    </w:p>
+    <w:p>
+      <w:pPr>
+        <w:tabs>
+          <w:tab w:val="left" w:pos="2368"/>
+        </w:tabs>
+        <w:bidi/>
+        <w:rPr>
+          <w:rFonts w:cstheme="minorHAnsi"/>
+          <w:sz w:val="28"/>
+          <w:szCs w:val="28"/>
+        </w:rPr>
+      </w:pPr>
+      <w:r>
+        <w:rPr>
+          <w:rFonts w:cstheme="minorHAnsi"/>
+          <w:sz w:val="28"/>
+          <w:szCs w:val="28"/>
+          <w:rtl/>
+        </w:rPr>
+        <w:tab/>
+      </w:r>
+    </w:p>
+    <w:p>
+      <w:pPr>
+        <w:tabs>
+          <w:tab w:val="left" w:pos="2368"/>
+        </w:tabs>
+        <w:bidi/>
+        <w:rPr>
+          <w:rFonts w:cstheme="minorHAnsi"/>
+          <w:sz w:val="28"/>
+          <w:szCs w:val="28"/>
+        </w:rPr>
+      </w:pPr>
+    </w:p>
+    <w:p>
+      <w:pPr>
+        <w:tabs>
+          <w:tab w:val="left" w:pos="2368"/>
+        </w:tabs>
+        <w:bidi/>
+        <w:rPr>
+          <w:rFonts w:cstheme="minorHAnsi"/>
+          <w:sz w:val="28"/>
+          <w:szCs w:val="28"/>
+        </w:rPr>
+      </w:pPr>
+    </w:p>
+    <w:p>
+      <w:pPr>
+        <w:tabs>
+          <w:tab w:val="left" w:pos="2368"/>
+        </w:tabs>
+        <w:bidi/>
+        <w:rPr>
+          <w:rFonts w:cstheme="minorHAnsi"/>
+          <w:sz w:val="28"/>
+          <w:szCs w:val="28"/>
+        </w:rPr>
+      </w:pPr>
+    </w:p>
+    <w:p>
+      <w:pPr>
+        <w:tabs>
+          <w:tab w:val="left" w:pos="2368"/>
+        </w:tabs>
+        <w:bidi/>
+        <w:rPr>
+          <w:rFonts w:cstheme="minorHAnsi"/>
+          <w:sz w:val="28"/>
+          <w:szCs w:val="28"/>
+        </w:rPr>
+      </w:pPr>
+    </w:p>
+    <w:p>
+      <w:pPr>
+        <w:tabs>
+          <w:tab w:val="left" w:pos="2368"/>
+        </w:tabs>
+        <w:bidi/>
+        <w:rPr>
+          <w:rFonts w:cstheme="minorHAnsi"/>
+          <w:sz w:val="28"/>
+          <w:szCs w:val="28"/>
+        </w:rPr>
+      </w:pPr>
+    </w:p>
+    <w:p>
+      <w:pPr>
+        <w:tabs>
+          <w:tab w:val="left" w:pos="2368"/>
+        </w:tabs>
+        <w:bidi/>
+        <w:rPr>
+          <w:rFonts w:cstheme="minorHAnsi"/>
+          <w:sz w:val="28"/>
+          <w:szCs w:val="28"/>
+        </w:rPr>
+      </w:pPr>
+    </w:p>
+    <w:p>
+      <w:pPr>
+        <w:tabs>
+          <w:tab w:val="left" w:pos="2368"/>
+        </w:tabs>
+        <w:bidi/>
+        <w:rPr>
+          <w:rFonts w:cstheme="minorHAnsi"/>
+          <w:sz w:val="28"/>
+          <w:szCs w:val="28"/>
+        </w:rPr>
+      </w:pPr>
+    </w:p>
+    <w:p>
+      <w:pPr>
+        <w:tabs>
+          <w:tab w:val="left" w:pos="2368"/>
+        </w:tabs>
+        <w:bidi/>
+        <w:rPr>
+          <w:rFonts w:cstheme="minorHAnsi"/>
+          <w:sz w:val="28"/>
+          <w:szCs w:val="28"/>
+        </w:rPr>
+      </w:pPr>
+    </w:p>
+    <w:p>
+      <w:pPr>
+        <w:bidi/>
+        <w:spacing w:line="360" w:lineRule="auto"/>
+        <w:jc w:val="both"/>
+        <w:rPr>
+          <w:rFonts w:ascii="Calibri" w:hAnsi="Calibri" w:cstheme="minorHAnsi"/>
+          <w:color w:val="C00000"/>
+          <w:sz w:val="28"/>
+          <w:szCs w:val="28"/>
+          <w:lang w:bidi="fa-IR"/>
+        </w:rPr>
+      </w:pPr>
+      <w:r>
+        <w:rPr>
+          <w:rFonts w:ascii="Calibri" w:hAnsi="Calibri" w:cstheme="minorHAnsi"/>
+          <w:color w:val="C00000"/>
+          <w:sz w:val="28"/>
+          <w:szCs w:val="28"/>
+          <w:rtl/>
+          <w:lang w:bidi="fa-IR"/>
+        </w:rPr>
+        <w:lastRenderedPageBreak/>
+        <w:t xml:space="preserve">بررسی </w:t>
+      </w:r>
+      <w:r>
+        <w:rPr>
+          <w:rFonts w:ascii="Calibri" w:hAnsi="Calibri" w:cstheme="minorHAnsi"/>
+          <w:color w:val="C00000"/>
+          <w:sz w:val="28"/>
+          <w:szCs w:val="28"/>
+          <w:lang w:bidi="fa-IR"/>
+        </w:rPr>
+        <w:t>button</w:t>
+      </w:r>
+      <w:r>
+        <w:rPr>
+          <w:rFonts w:ascii="Calibri" w:hAnsi="Calibri" w:cstheme="minorHAnsi"/>
+          <w:color w:val="C00000"/>
+          <w:sz w:val="28"/>
+          <w:szCs w:val="28"/>
+          <w:rtl/>
+          <w:lang w:bidi="fa-IR"/>
+        </w:rPr>
+        <w:t xml:space="preserve">  </w:t>
+      </w:r>
+      <w:r>
+        <w:rPr>
+          <w:rFonts w:ascii="Calibri" w:hAnsi="Calibri" w:cstheme="minorHAnsi"/>
+          <w:color w:val="C00000"/>
+          <w:sz w:val="28"/>
+          <w:szCs w:val="28"/>
+          <w:lang w:bidi="fa-IR"/>
+        </w:rPr>
+        <w:t>Start</w:t>
+      </w:r>
+      <w:r>
+        <w:rPr>
+          <w:rFonts w:ascii="Calibri" w:hAnsi="Calibri" w:cstheme="minorHAnsi" w:hint="cs"/>
+          <w:color w:val="C00000"/>
+          <w:sz w:val="28"/>
+          <w:szCs w:val="28"/>
+          <w:rtl/>
+          <w:lang w:bidi="fa-IR"/>
+        </w:rPr>
+        <w:t xml:space="preserve"> مو</w:t>
+      </w:r>
+      <w:r>
+        <w:rPr>
+          <w:rFonts w:ascii="Calibri" w:hAnsi="Calibri" w:cstheme="minorHAnsi"/>
+          <w:color w:val="C00000"/>
+          <w:sz w:val="28"/>
+          <w:szCs w:val="28"/>
+          <w:rtl/>
+          <w:lang w:bidi="fa-IR"/>
+        </w:rPr>
+        <w:t>جود در</w:t>
+      </w:r>
+      <w:r>
+        <w:rPr>
+          <w:rFonts w:ascii="Calibri" w:hAnsi="Calibri" w:cstheme="minorHAnsi"/>
+          <w:color w:val="C00000"/>
+          <w:sz w:val="28"/>
+          <w:szCs w:val="28"/>
+          <w:lang w:bidi="fa-IR"/>
+        </w:rPr>
+        <w:t xml:space="preserve"> </w:t>
+      </w:r>
+      <w:r>
+        <w:rPr>
+          <w:rFonts w:ascii="Calibri" w:hAnsi="Calibri" w:cstheme="minorHAnsi" w:hint="cs"/>
+          <w:color w:val="C00000"/>
+          <w:sz w:val="28"/>
+          <w:szCs w:val="28"/>
+          <w:rtl/>
+          <w:lang w:bidi="fa-IR"/>
+        </w:rPr>
+        <w:t xml:space="preserve"> بخش </w:t>
+      </w:r>
+      <w:r>
+        <w:rPr>
+          <w:rFonts w:ascii="Calibri" w:hAnsi="Calibri" w:cstheme="minorHAnsi"/>
+          <w:color w:val="C00000"/>
+          <w:sz w:val="28"/>
+          <w:szCs w:val="28"/>
+          <w:lang w:bidi="fa-IR"/>
+        </w:rPr>
+        <w:t>packet</w:t>
+      </w:r>
+      <w:r>
+        <w:rPr>
+          <w:rFonts w:ascii="Calibri" w:hAnsi="Calibri" w:cstheme="minorHAnsi"/>
+          <w:color w:val="C00000"/>
+          <w:sz w:val="28"/>
+          <w:szCs w:val="28"/>
+          <w:rtl/>
+          <w:lang w:bidi="fa-IR"/>
+        </w:rPr>
+        <w:t xml:space="preserve"> :</w:t>
+      </w:r>
+    </w:p>
+    <w:p>
+      <w:pPr>
+        <w:bidi/>
+        <w:spacing w:line="360" w:lineRule="auto"/>
+        <w:jc w:val="both"/>
+        <w:rPr>
+          <w:rFonts w:ascii="Calibri" w:hAnsi="Calibri" w:cstheme="minorHAnsi"/>
+          <w:color w:val="C00000"/>
+          <w:sz w:val="28"/>
+          <w:szCs w:val="28"/>
+          <w:lang w:bidi="fa-IR"/>
+        </w:rPr>
+      </w:pPr>
+      <w:r>
+        <w:rPr>
+          <w:rFonts w:ascii="Calibri" w:hAnsi="Calibri" w:cstheme="minorHAnsi" w:hint="cs"/>
+          <w:color w:val="C00000"/>
+          <w:sz w:val="28"/>
+          <w:szCs w:val="28"/>
+          <w:rtl/>
+          <w:lang w:bidi="fa-IR"/>
+        </w:rPr>
+        <w:t>در حالت موفقیت :</w:t>
+      </w:r>
+    </w:p>
+    <w:p>
+      <w:pPr>
+        <w:tabs>
+          <w:tab w:val="left" w:pos="2368"/>
+        </w:tabs>
+        <w:bidi/>
+        <w:rPr>
+          <w:rFonts w:cstheme="minorHAnsi" w:hint="cs"/>
+          <w:sz w:val="28"/>
+          <w:szCs w:val="28"/>
+          <w:rtl/>
+          <w:lang w:bidi="fa-IR"/>
+        </w:rPr>
+      </w:pPr>
+      <w:r>
+        <w:rPr>
+          <w:rFonts w:cstheme="minorHAnsi" w:hint="cs"/>
+          <w:sz w:val="28"/>
+          <w:szCs w:val="28"/>
+          <w:rtl/>
+          <w:lang w:bidi="fa-IR"/>
+        </w:rPr>
+        <w:t>مقادیر زیر را وارد میکنیم:</w:t>
+      </w:r>
+    </w:p>
+    <w:p>
+      <w:pPr>
+        <w:tabs>
+          <w:tab w:val="left" w:pos="2368"/>
+        </w:tabs>
+        <w:bidi/>
+        <w:rPr>
+          <w:rFonts w:cstheme="minorHAnsi" w:hint="cs"/>
+          <w:sz w:val="28"/>
+          <w:szCs w:val="28"/>
+          <w:rtl/>
+          <w:lang w:bidi="fa-IR"/>
+        </w:rPr>
+      </w:pPr>
+      <w:r>
+        <w:rPr>
+          <w:rFonts w:cstheme="minorHAnsi" w:hint="cs"/>
+          <w:noProof/>
+          <w:sz w:val="28"/>
+          <w:szCs w:val="28"/>
+          <w:rtl/>
+        </w:rPr>
+        <w:drawing>
+          <wp:anchor distT="0" distB="0" distL="114300" distR="114300" simplePos="0" relativeHeight="251676672" behindDoc="1" locked="0" layoutInCell="1" allowOverlap="1" wp14:anchorId="4FB674C2" wp14:editId="25AA1D35">
+            <wp:simplePos x="0" y="0"/>
+            <wp:positionH relativeFrom="margin">
+              <wp:align>right</wp:align>
+            </wp:positionH>
+            <wp:positionV relativeFrom="paragraph">
+              <wp:posOffset>287607</wp:posOffset>
+            </wp:positionV>
+            <wp:extent cx="5943600" cy="2098040"/>
+            <wp:effectExtent l="0" t="0" r="0" b="0"/>
+            <wp:wrapTight wrapText="bothSides">
+              <wp:wrapPolygon edited="0">
+                <wp:start x="0" y="0"/>
+                <wp:lineTo x="0" y="21378"/>
+                <wp:lineTo x="21531" y="21378"/>
+                <wp:lineTo x="21531" y="0"/>
+                <wp:lineTo x="0" y="0"/>
+              </wp:wrapPolygon>
+            </wp:wrapTight>
+            <wp:docPr id="5" name="Picture 5"/>
+            <wp:cNvGraphicFramePr>
+              <a:graphicFrameLocks xmlns:a="http://schemas.openxmlformats.org/drawingml/2006/main" noChangeAspect="1"/>
+            </wp:cNvGraphicFramePr>
+            <a:graphic xmlns:a="http://schemas.openxmlformats.org/drawingml/2006/main">
+              <a:graphicData uri="http://schemas.openxmlformats.org/drawingml/2006/picture">
+                <pic:pic xmlns:pic="http://schemas.openxmlformats.org/drawingml/2006/picture">
+                  <pic:nvPicPr>
+                    <pic:cNvPr id="5" name="packet.jpg"/>
+                    <pic:cNvPicPr/>
+                  </pic:nvPicPr>
+                  <pic:blipFill>
+                    <a:blip r:embed="rId18">
+                      <a:extLst>
+                        <a:ext uri="{28A0092B-C50C-407E-A947-70E740481C1C}">
+                          <a14:useLocalDpi xmlns:a14="http://schemas.microsoft.com/office/drawing/2010/main" val="0"/>
+                        </a:ext>
+                      </a:extLst>
+                    </a:blip>
+                    <a:stretch>
+                      <a:fillRect/>
+                    </a:stretch>
+                  </pic:blipFill>
+                  <pic:spPr>
+                    <a:xfrm>
+                      <a:off x="0" y="0"/>
+                      <a:ext cx="5943600" cy="2098040"/>
+                    </a:xfrm>
+                    <a:prstGeom prst="rect">
+                      <a:avLst/>
+                    </a:prstGeom>
+                  </pic:spPr>
+                </pic:pic>
+              </a:graphicData>
+            </a:graphic>
+          </wp:anchor>
+        </w:drawing>
+      </w:r>
+    </w:p>
+    <w:p>
+      <w:pPr>
+        <w:bidi/>
+        <w:spacing w:line="360" w:lineRule="auto"/>
+        <w:jc w:val="both"/>
+        <w:rPr>
+          <w:rFonts w:cstheme="minorHAnsi"/>
+          <w:sz w:val="28"/>
+          <w:szCs w:val="28"/>
+          <w:rtl/>
+        </w:rPr>
+      </w:pPr>
+      <w:r>
+        <w:rPr>
+          <w:rFonts w:cstheme="minorHAnsi"/>
+          <w:sz w:val="28"/>
+          <w:szCs w:val="28"/>
+          <w:rtl/>
+        </w:rPr>
+        <w:softHyphen/>
+      </w:r>
+    </w:p>
+    <w:p>
+      <w:pPr>
+        <w:bidi/>
+        <w:spacing w:line="360" w:lineRule="auto"/>
+        <w:jc w:val="both"/>
+        <w:rPr>
+          <w:rFonts w:ascii="Calibri" w:hAnsi="Calibri" w:cstheme="minorHAnsi"/>
+          <w:color w:val="C00000"/>
+          <w:sz w:val="28"/>
+          <w:szCs w:val="28"/>
+          <w:lang w:bidi="fa-IR"/>
+        </w:rPr>
+      </w:pPr>
+      <w:r>
+        <w:rPr>
+          <w:rFonts w:ascii="Calibri" w:hAnsi="Calibri" w:cstheme="minorHAnsi" w:hint="cs"/>
+          <w:color w:val="C00000"/>
+          <w:sz w:val="28"/>
+          <w:szCs w:val="28"/>
+          <w:rtl/>
+          <w:lang w:bidi="fa-IR"/>
+        </w:rPr>
+        <w:t xml:space="preserve"> </w:t>
+      </w:r>
+      <w:r>
+        <w:rPr>
+          <w:rFonts w:ascii="Calibri" w:hAnsi="Calibri" w:cstheme="minorHAnsi" w:hint="cs"/>
+          <w:color w:val="C00000"/>
+          <w:sz w:val="28"/>
+          <w:szCs w:val="28"/>
+          <w:rtl/>
+          <w:lang w:bidi="fa-IR"/>
+        </w:rPr>
+        <w:t>در حالت خطا</w:t>
+      </w:r>
+      <w:r>
+        <w:rPr>
+          <w:rFonts w:ascii="Calibri" w:hAnsi="Calibri" w:cstheme="minorHAnsi" w:hint="cs"/>
+          <w:color w:val="C00000"/>
+          <w:sz w:val="28"/>
+          <w:szCs w:val="28"/>
+          <w:rtl/>
+          <w:lang w:bidi="fa-IR"/>
+        </w:rPr>
+        <w:t xml:space="preserve"> :</w:t>
+      </w:r>
+    </w:p>
+    <w:p>
+      <w:pPr>
+        <w:tabs>
+          <w:tab w:val="left" w:pos="2368"/>
+        </w:tabs>
+        <w:bidi/>
+        <w:rPr>
+          <w:rFonts w:cstheme="minorHAnsi"/>
+          <w:sz w:val="28"/>
+          <w:szCs w:val="28"/>
+          <w:lang w:bidi="fa-IR"/>
+        </w:rPr>
+      </w:pPr>
+      <w:r>
+        <w:rPr>
+          <w:rFonts w:cstheme="minorHAnsi" w:hint="cs"/>
+          <w:sz w:val="28"/>
+          <w:szCs w:val="28"/>
+          <w:rtl/>
+          <w:lang w:bidi="fa-IR"/>
+        </w:rPr>
+        <w:t>مقادیر زیر را وارد میکنیم:</w:t>
+      </w:r>
+    </w:p>
+    <w:p>
+      <w:pPr>
+        <w:shd w:val="clear" w:color="auto" w:fill="FFFFFF"/>
+        <w:spacing w:after="0" w:line="270" w:lineRule="atLeast"/>
+        <w:rPr>
+          <w:rFonts w:eastAsia="Times New Roman" w:cstheme="minorHAnsi"/>
+          <w:color w:val="000000" w:themeColor="text1"/>
+        </w:rPr>
+      </w:pPr>
+      <w:r>
+        <w:rPr>
+          <w:rFonts w:ascii="Courier New" w:eastAsia="Times New Roman" w:hAnsi="Courier New" w:cs="Courier New"/>
+          <w:color w:val="000000" w:themeColor="text1"/>
+        </w:rPr>
+        <w:t> </w:t>
+      </w:r>
+      <w:r>
+        <w:rPr>
+          <w:rFonts w:eastAsia="Times New Roman" w:cstheme="minorHAnsi"/>
+          <w:color w:val="000000" w:themeColor="text1"/>
+        </w:rPr>
+        <w:t xml:space="preserve">"Status code </w:t>
+      </w:r>
+      <w:proofErr w:type="gramStart"/>
+      <w:r>
+        <w:rPr>
+          <w:rFonts w:eastAsia="Times New Roman" w:cstheme="minorHAnsi"/>
+          <w:color w:val="000000" w:themeColor="text1"/>
+        </w:rPr>
+        <w:t>406 :</w:t>
+      </w:r>
+      <w:proofErr w:type="gramEnd"/>
+      <w:r>
+        <w:rPr>
+          <w:rFonts w:eastAsia="Times New Roman" w:cstheme="minorHAnsi"/>
+          <w:color w:val="000000" w:themeColor="text1"/>
+        </w:rPr>
+        <w:t xml:space="preserve">  Not Acceptable"</w:t>
+      </w:r>
+    </w:p>
+    <w:p>
+      <w:pPr>
+        <w:bidi/>
+        <w:rPr>
+          <w:rFonts w:cstheme="minorHAnsi"/>
+          <w:sz w:val="28"/>
+          <w:szCs w:val="28"/>
+          <w:rtl/>
+        </w:rPr>
+      </w:pPr>
+      <w:r>
+        <w:rPr>
+          <w:rFonts w:cstheme="minorHAnsi"/>
+          <w:noProof/>
+          <w:sz w:val="28"/>
+          <w:szCs w:val="28"/>
+        </w:rPr>
+        <w:drawing>
+          <wp:anchor distT="0" distB="0" distL="114300" distR="114300" simplePos="0" relativeHeight="251678720" behindDoc="1" locked="0" layoutInCell="1" allowOverlap="1" wp14:anchorId="1B8B5706" wp14:editId="4B963A46">
+            <wp:simplePos x="0" y="0"/>
+            <wp:positionH relativeFrom="margin">
+              <wp:align>right</wp:align>
+            </wp:positionH>
+            <wp:positionV relativeFrom="paragraph">
+              <wp:posOffset>497840</wp:posOffset>
+            </wp:positionV>
+            <wp:extent cx="5943600" cy="1862455"/>
+            <wp:effectExtent l="0" t="0" r="0" b="4445"/>
+            <wp:wrapTight wrapText="bothSides">
+              <wp:wrapPolygon edited="0">
+                <wp:start x="0" y="0"/>
+                <wp:lineTo x="0" y="21431"/>
+                <wp:lineTo x="21531" y="21431"/>
+                <wp:lineTo x="21531" y="0"/>
+                <wp:lineTo x="0" y="0"/>
+              </wp:wrapPolygon>
+            </wp:wrapTight>
+            <wp:docPr id="16" name="Picture 16"/>
+            <wp:cNvGraphicFramePr>
+              <a:graphicFrameLocks xmlns:a="http://schemas.openxmlformats.org/drawingml/2006/main" noChangeAspect="1"/>
+            </wp:cNvGraphicFramePr>
+            <a:graphic xmlns:a="http://schemas.openxmlformats.org/drawingml/2006/main">
+              <a:graphicData uri="http://schemas.openxmlformats.org/drawingml/2006/picture">
+                <pic:pic xmlns:pic="http://schemas.openxmlformats.org/drawingml/2006/picture">
+                  <pic:nvPicPr>
+                    <pic:cNvPr id="16" name="packetttt.jpg"/>
+                    <pic:cNvPicPr/>
+                  </pic:nvPicPr>
+                  <pic:blipFill>
+                    <a:blip r:embed="rId19">
+                      <a:extLst>
+                        <a:ext uri="{28A0092B-C50C-407E-A947-70E740481C1C}">
+                          <a14:useLocalDpi xmlns:a14="http://schemas.microsoft.com/office/drawing/2010/main" val="0"/>
+                        </a:ext>
+                      </a:extLst>
+                    </a:blip>
+                    <a:stretch>
+                      <a:fillRect/>
+                    </a:stretch>
+                  </pic:blipFill>
+                  <pic:spPr>
+                    <a:xfrm>
+                      <a:off x="0" y="0"/>
+                      <a:ext cx="5943600" cy="1862455"/>
+                    </a:xfrm>
+                    <a:prstGeom prst="rect">
+                      <a:avLst/>
+                    </a:prstGeom>
+                  </pic:spPr>
+                </pic:pic>
+              </a:graphicData>
+            </a:graphic>
+          </wp:anchor>
+        </w:drawing>
+      </w:r>
+      <w:r>
+        <w:rPr>
+          <w:rFonts w:cstheme="minorHAnsi"/>
+          <w:noProof/>
+          <w:sz w:val="28"/>
+          <w:szCs w:val="28"/>
+        </w:rPr>
+        <w:softHyphen/>
+      </w:r>
+      <w:r>
+        <w:rPr>
+          <w:rFonts w:cstheme="minorHAnsi"/>
+          <w:noProof/>
+          <w:sz w:val="28"/>
+          <w:szCs w:val="28"/>
+        </w:rPr>
+        <w:softHyphen/>
+      </w:r>
+      <w:r>
+        <w:rPr>
+          <w:rFonts w:cstheme="minorHAnsi"/>
+          <w:noProof/>
+          <w:sz w:val="28"/>
+          <w:szCs w:val="28"/>
+        </w:rPr>
+        <w:softHyphen/>
+      </w:r>
+      <w:r>
+        <w:rPr>
+          <w:rFonts w:cstheme="minorHAnsi"/>
+          <w:noProof/>
+          <w:sz w:val="28"/>
+          <w:szCs w:val="28"/>
+        </w:rPr>
+        <w:softHyphen/>
+      </w:r>
+      <w:r>
+        <w:rPr>
+          <w:rFonts w:cstheme="minorHAnsi"/>
+          <w:noProof/>
+          <w:sz w:val="28"/>
+          <w:szCs w:val="28"/>
+        </w:rPr>
+        <w:softHyphen/>
+      </w:r>
+      <w:r>
+        <w:rPr>
+          <w:rFonts w:cstheme="minorHAnsi"/>
+          <w:noProof/>
+          <w:sz w:val="28"/>
+          <w:szCs w:val="28"/>
+        </w:rPr>
+        <w:softHyphen/>
+      </w:r>
+      <w:r>
+        <w:rPr>
+          <w:rFonts w:cstheme="minorHAnsi"/>
+          <w:noProof/>
+          <w:sz w:val="28"/>
+          <w:szCs w:val="28"/>
+        </w:rPr>
+        <w:softHyphen/>
+      </w:r>
+      <w:r>
+        <w:rPr>
+          <w:rFonts w:cstheme="minorHAnsi"/>
+          <w:noProof/>
+          <w:sz w:val="28"/>
+          <w:szCs w:val="28"/>
+        </w:rPr>
+        <w:softHyphen/>
+      </w:r>
+      <w:r>
+        <w:rPr>
+          <w:rFonts w:cstheme="minorHAnsi"/>
+          <w:noProof/>
+          <w:sz w:val="28"/>
+          <w:szCs w:val="28"/>
+        </w:rPr>
+        <w:softHyphen/>
+      </w:r>
+      <w:r>
+        <w:rPr>
+          <w:rFonts w:cstheme="minorHAnsi"/>
+          <w:noProof/>
+          <w:sz w:val="28"/>
+          <w:szCs w:val="28"/>
+        </w:rPr>
+        <w:softHyphen/>
+      </w:r>
+      <w:r>
+        <w:rPr>
+          <w:rFonts w:cstheme="minorHAnsi"/>
+          <w:noProof/>
+          <w:sz w:val="28"/>
+          <w:szCs w:val="28"/>
+        </w:rPr>
+        <w:softHyphen/>
+      </w:r>
+      <w:r>
+        <w:rPr>
+          <w:rFonts w:cstheme="minorHAnsi"/>
+          <w:noProof/>
+          <w:sz w:val="28"/>
+          <w:szCs w:val="28"/>
+        </w:rPr>
+        <w:softHyphen/>
+      </w:r>
+      <w:r>
+        <w:rPr>
+          <w:rFonts w:cstheme="minorHAnsi"/>
+          <w:noProof/>
+          <w:sz w:val="28"/>
+          <w:szCs w:val="28"/>
+        </w:rPr>
+        <w:softHyphen/>
+      </w:r>
+      <w:bookmarkStart w:id="0" w:name="_GoBack"/>
+      <w:bookmarkEnd w:id="0"/>
+    </w:p>
+    <w:p>
+      <w:pPr>
+        <w:bidi/>
+        <w:jc w:val="both"/>
+        <w:rPr>
+          <w:rFonts w:ascii="Calibri" w:hAnsi="Calibri"/>
+          <w:sz w:val="28"/>
+          <w:szCs w:val="28"/>
+          <w:lang w:bidi="fa-IR"/>
+        </w:rPr>
+      </w:pPr>
+    </w:p>
+    <w:p>
+      <w:pPr>
+        <w:bidi/>
+        <w:jc w:val="both"/>
+        <w:rPr>
+          <w:rFonts w:ascii="Calibri" w:hAnsi="Calibri"/>
           <w:sz w:val="28"/>
           <w:szCs w:val="28"/>
           <w:lang w:bidi="fa-IR"/>
@@ -4620,6 +6179,7 @@
           <w:rtl/>
           <w:lang w:bidi="fa-IR"/>
         </w:rPr>
+        <w:lastRenderedPageBreak/>
         <w:t>نکته : لازم به ذکر است که در سایر حالات با وارد کردن هر مجموعه ای از مقادیر در تمام</w:t>
       </w:r>
       <w:r>

</xml_diff>